<commit_message>
Agregue enunciado e indice a entregable.
</commit_message>
<xml_diff>
--- a/ENTREGABLE/Entregable.docx
+++ b/ENTREGABLE/Entregable.docx
@@ -22,16 +22,16 @@
             <mc:AlternateContent>
               <mc:Choice Requires="wps">
                 <w:drawing>
-                  <wp:anchor distT="0" distB="0" distL="114300" distR="114300" simplePos="0" relativeHeight="251661312" behindDoc="0" locked="0" layoutInCell="1" allowOverlap="1">
+                  <wp:anchor distT="0" distB="0" distL="114300" distR="114300" simplePos="0" relativeHeight="251661312" behindDoc="0" locked="0" layoutInCell="1" allowOverlap="1" wp14:anchorId="14CA45C8" wp14:editId="2EE3BDE2">
                     <wp:simplePos x="0" y="0"/>
                     <wp:positionH relativeFrom="margin">
-                      <wp:align>left</wp:align>
+                      <wp:posOffset>-95885</wp:posOffset>
                     </wp:positionH>
                     <wp:positionV relativeFrom="paragraph">
-                      <wp:posOffset>8587105</wp:posOffset>
+                      <wp:posOffset>8593455</wp:posOffset>
                     </wp:positionV>
-                    <wp:extent cx="6115050" cy="381000"/>
-                    <wp:effectExtent l="0" t="0" r="19050" b="19050"/>
+                    <wp:extent cx="6350000" cy="381000"/>
+                    <wp:effectExtent l="0" t="0" r="12700" b="19050"/>
                     <wp:wrapNone/>
                     <wp:docPr id="37" name="Cuadro de texto 37"/>
                     <wp:cNvGraphicFramePr/>
@@ -42,7 +42,7 @@
                           <wps:spPr>
                             <a:xfrm>
                               <a:off x="0" y="0"/>
-                              <a:ext cx="6115050" cy="381000"/>
+                              <a:ext cx="6350000" cy="381000"/>
                             </a:xfrm>
                             <a:prstGeom prst="rect">
                               <a:avLst/>
@@ -76,16 +76,12 @@
                                   <w:rPr>
                                     <w:rFonts w:ascii="Courier New" w:hAnsi="Courier New" w:cs="Courier New"/>
                                     <w:color w:val="FFFFFF" w:themeColor="background1"/>
-                                    <w:sz w:val="20"/>
-                                    <w:szCs w:val="20"/>
                                   </w:rPr>
                                 </w:pPr>
                                 <w:r>
                                   <w:rPr>
                                     <w:rFonts w:ascii="Courier New" w:hAnsi="Courier New" w:cs="Courier New"/>
                                     <w:color w:val="FFFFFF" w:themeColor="background1"/>
-                                    <w:sz w:val="20"/>
-                                    <w:szCs w:val="20"/>
                                   </w:rPr>
                                   <w:t xml:space="preserve">Segundo Cuatrimestre 2017 - Universidad Nacional del Sur – Bahía Blanca </w:t>
                                 </w:r>
@@ -109,11 +105,11 @@
               </mc:Choice>
               <mc:Fallback>
                 <w:pict>
-                  <v:shapetype id="_x0000_t202" coordsize="21600,21600" o:spt="202" path="m,l,21600r21600,l21600,xe">
+                  <v:shapetype w14:anchorId="14CA45C8" id="_x0000_t202" coordsize="21600,21600" o:spt="202" path="m,l,21600r21600,l21600,xe">
                     <v:stroke joinstyle="miter"/>
                     <v:path gradientshapeok="t" o:connecttype="rect"/>
                   </v:shapetype>
-                  <v:shape id="Cuadro de texto 37" o:spid="_x0000_s1026" type="#_x0000_t202" style="position:absolute;margin-left:0;margin-top:676.15pt;width:481.5pt;height:30pt;z-index:251661312;visibility:visible;mso-wrap-style:square;mso-width-percent:0;mso-wrap-distance-left:9pt;mso-wrap-distance-top:0;mso-wrap-distance-right:9pt;mso-wrap-distance-bottom:0;mso-position-horizontal:left;mso-position-horizontal-relative:margin;mso-position-vertical:absolute;mso-position-vertical-relative:text;mso-width-percent:0;mso-width-relative:margin;v-text-anchor:top" o:gfxdata="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" filled="f" strokeweight=".5pt">
+                  <v:shape id="Cuadro de texto 37" o:spid="_x0000_s1026" type="#_x0000_t202" style="position:absolute;margin-left:-7.55pt;margin-top:676.65pt;width:500pt;height:30pt;z-index:251661312;visibility:visible;mso-wrap-style:square;mso-width-percent:0;mso-wrap-distance-left:9pt;mso-wrap-distance-top:0;mso-wrap-distance-right:9pt;mso-wrap-distance-bottom:0;mso-position-horizontal:absolute;mso-position-horizontal-relative:margin;mso-position-vertical:absolute;mso-position-vertical-relative:text;mso-width-percent:0;mso-width-relative:margin;v-text-anchor:top" o:gfxdata="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" filled="f" strokeweight=".5pt">
                     <v:textbox>
                       <w:txbxContent>
                         <w:p>
@@ -121,16 +117,12 @@
                             <w:rPr>
                               <w:rFonts w:ascii="Courier New" w:hAnsi="Courier New" w:cs="Courier New"/>
                               <w:color w:val="FFFFFF" w:themeColor="background1"/>
-                              <w:sz w:val="20"/>
-                              <w:szCs w:val="20"/>
                             </w:rPr>
                           </w:pPr>
                           <w:r>
                             <w:rPr>
                               <w:rFonts w:ascii="Courier New" w:hAnsi="Courier New" w:cs="Courier New"/>
                               <w:color w:val="FFFFFF" w:themeColor="background1"/>
-                              <w:sz w:val="20"/>
-                              <w:szCs w:val="20"/>
                             </w:rPr>
                             <w:t xml:space="preserve">Segundo Cuatrimestre 2017 - Universidad Nacional del Sur – Bahía Blanca </w:t>
                           </w:r>
@@ -152,18 +144,18 @@
             <mc:AlternateContent>
               <mc:Choice Requires="wps">
                 <w:drawing>
-                  <wp:anchor distT="0" distB="0" distL="114300" distR="114300" simplePos="0" relativeHeight="251660288" behindDoc="0" locked="0" layoutInCell="1" allowOverlap="1">
+                  <wp:anchor distT="0" distB="0" distL="114300" distR="114300" simplePos="0" relativeHeight="251662336" behindDoc="0" locked="0" layoutInCell="1" allowOverlap="1" wp14:anchorId="7CEF4B4A" wp14:editId="03285D6F">
                     <wp:simplePos x="0" y="0"/>
                     <wp:positionH relativeFrom="column">
-                      <wp:posOffset>-365760</wp:posOffset>
+                      <wp:posOffset>-387985</wp:posOffset>
                     </wp:positionH>
                     <wp:positionV relativeFrom="paragraph">
-                      <wp:posOffset>7209816</wp:posOffset>
+                      <wp:posOffset>7774305</wp:posOffset>
                     </wp:positionV>
-                    <wp:extent cx="3667125" cy="1028700"/>
+                    <wp:extent cx="3003550" cy="647700"/>
                     <wp:effectExtent l="0" t="0" r="0" b="0"/>
                     <wp:wrapNone/>
-                    <wp:docPr id="36" name="Cuadro de texto 36"/>
+                    <wp:docPr id="3" name="Cuadro de texto 3"/>
                     <wp:cNvGraphicFramePr/>
                     <a:graphic xmlns:a="http://schemas.openxmlformats.org/drawingml/2006/main">
                       <a:graphicData uri="http://schemas.microsoft.com/office/word/2010/wordprocessingShape">
@@ -172,7 +164,7 @@
                           <wps:spPr>
                             <a:xfrm>
                               <a:off x="0" y="0"/>
-                              <a:ext cx="3667125" cy="1028700"/>
+                              <a:ext cx="3003550" cy="647700"/>
                             </a:xfrm>
                             <a:prstGeom prst="rect">
                               <a:avLst/>
@@ -203,19 +195,17 @@
                                 <w:pPr>
                                   <w:rPr>
                                     <w:rFonts w:ascii="Courier New" w:hAnsi="Courier New" w:cs="Courier New"/>
+                                    <w:b/>
                                     <w:color w:val="FFFFFF" w:themeColor="background1"/>
-                                    <w:sz w:val="28"/>
-                                    <w:szCs w:val="28"/>
                                   </w:rPr>
                                 </w:pPr>
                                 <w:r>
                                   <w:rPr>
                                     <w:rFonts w:ascii="Courier New" w:hAnsi="Courier New" w:cs="Courier New"/>
+                                    <w:b/>
                                     <w:color w:val="FFFFFF" w:themeColor="background1"/>
-                                    <w:sz w:val="28"/>
-                                    <w:szCs w:val="28"/>
                                   </w:rPr>
-                                  <w:t>Integrantes:</w:t>
+                                  <w:t xml:space="preserve">Profesor: </w:t>
                                 </w:r>
                               </w:p>
                               <w:p>
@@ -231,21 +221,11 @@
                                   <w:rPr>
                                     <w:rFonts w:ascii="Courier New" w:hAnsi="Courier New" w:cs="Courier New"/>
                                     <w:color w:val="FFFFFF" w:themeColor="background1"/>
-                                    <w:sz w:val="32"/>
-                                    <w:szCs w:val="32"/>
+                                    <w:sz w:val="28"/>
+                                    <w:szCs w:val="28"/>
                                   </w:rPr>
-                                  <w:t>-Vicencio, Florencia</w:t>
+                                  <w:t>-</w:t>
                                 </w:r>
-                              </w:p>
-                              <w:p>
-                                <w:pPr>
-                                  <w:rPr>
-                                    <w:rFonts w:ascii="Courier New" w:hAnsi="Courier New" w:cs="Courier New"/>
-                                    <w:color w:val="FFFFFF" w:themeColor="background1"/>
-                                    <w:sz w:val="32"/>
-                                    <w:szCs w:val="32"/>
-                                  </w:rPr>
-                                </w:pPr>
                                 <w:r>
                                   <w:rPr>
                                     <w:rFonts w:ascii="Courier New" w:hAnsi="Courier New" w:cs="Courier New"/>
@@ -253,20 +233,25 @@
                                     <w:sz w:val="32"/>
                                     <w:szCs w:val="32"/>
                                   </w:rPr>
-                                  <w:t>-Delgado, Romina</w:t>
+                                  <w:t>Larrea, Martí</w:t>
                                 </w:r>
-                              </w:p>
-                              <w:p>
-                                <w:pPr>
-                                  <w:rPr>
-                                    <w:color w:val="FFFFFF" w:themeColor="background1"/>
-                                  </w:rPr>
-                                </w:pPr>
                                 <w:r>
                                   <w:rPr>
+                                    <w:rFonts w:ascii="Courier New" w:hAnsi="Courier New" w:cs="Courier New"/>
                                     <w:color w:val="FFFFFF" w:themeColor="background1"/>
+                                    <w:sz w:val="32"/>
+                                    <w:szCs w:val="32"/>
                                   </w:rPr>
-                                  <w:t>-</w:t>
+                                  <w:t>n</w:t>
+                                </w:r>
+                                <w:r>
+                                  <w:rPr>
+                                    <w:rFonts w:ascii="Courier New" w:hAnsi="Courier New" w:cs="Courier New"/>
+                                    <w:color w:val="FFFFFF" w:themeColor="background1"/>
+                                    <w:sz w:val="32"/>
+                                    <w:szCs w:val="32"/>
+                                  </w:rPr>
+                                  <w:t xml:space="preserve"> L.</w:t>
                                 </w:r>
                               </w:p>
                             </w:txbxContent>
@@ -291,26 +276,24 @@
               </mc:Choice>
               <mc:Fallback>
                 <w:pict>
-                  <v:shape id="Cuadro de texto 36" o:spid="_x0000_s1027" type="#_x0000_t202" style="position:absolute;margin-left:-28.8pt;margin-top:567.7pt;width:288.75pt;height:81pt;z-index:251660288;visibility:visible;mso-wrap-style:square;mso-width-percent:0;mso-height-percent:0;mso-wrap-distance-left:9pt;mso-wrap-distance-top:0;mso-wrap-distance-right:9pt;mso-wrap-distance-bottom:0;mso-position-horizontal:absolute;mso-position-horizontal-relative:text;mso-position-vertical:absolute;mso-position-vertical-relative:text;mso-width-percent:0;mso-height-percent:0;mso-width-relative:margin;mso-height-relative:margin;v-text-anchor:top" o:gfxdata="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" filled="f" stroked="f" strokeweight=".5pt">
+                  <v:shape w14:anchorId="7CEF4B4A" id="Cuadro de texto 3" o:spid="_x0000_s1027" type="#_x0000_t202" style="position:absolute;margin-left:-30.55pt;margin-top:612.15pt;width:236.5pt;height:51pt;z-index:251662336;visibility:visible;mso-wrap-style:square;mso-width-percent:0;mso-height-percent:0;mso-wrap-distance-left:9pt;mso-wrap-distance-top:0;mso-wrap-distance-right:9pt;mso-wrap-distance-bottom:0;mso-position-horizontal:absolute;mso-position-horizontal-relative:text;mso-position-vertical:absolute;mso-position-vertical-relative:text;mso-width-percent:0;mso-height-percent:0;mso-width-relative:margin;mso-height-relative:margin;v-text-anchor:top" o:gfxdata="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" filled="f" stroked="f" strokeweight=".5pt">
                     <v:textbox>
                       <w:txbxContent>
                         <w:p>
                           <w:pPr>
                             <w:rPr>
                               <w:rFonts w:ascii="Courier New" w:hAnsi="Courier New" w:cs="Courier New"/>
+                              <w:b/>
                               <w:color w:val="FFFFFF" w:themeColor="background1"/>
-                              <w:sz w:val="28"/>
-                              <w:szCs w:val="28"/>
                             </w:rPr>
                           </w:pPr>
                           <w:r>
                             <w:rPr>
                               <w:rFonts w:ascii="Courier New" w:hAnsi="Courier New" w:cs="Courier New"/>
+                              <w:b/>
                               <w:color w:val="FFFFFF" w:themeColor="background1"/>
-                              <w:sz w:val="28"/>
-                              <w:szCs w:val="28"/>
                             </w:rPr>
-                            <w:t>Integrantes:</w:t>
+                            <w:t xml:space="preserve">Profesor: </w:t>
                           </w:r>
                         </w:p>
                         <w:p>
@@ -326,21 +309,11 @@
                             <w:rPr>
                               <w:rFonts w:ascii="Courier New" w:hAnsi="Courier New" w:cs="Courier New"/>
                               <w:color w:val="FFFFFF" w:themeColor="background1"/>
-                              <w:sz w:val="32"/>
-                              <w:szCs w:val="32"/>
+                              <w:sz w:val="28"/>
+                              <w:szCs w:val="28"/>
                             </w:rPr>
-                            <w:t>-Vicencio, Florencia</w:t>
+                            <w:t>-</w:t>
                           </w:r>
-                        </w:p>
-                        <w:p>
-                          <w:pPr>
-                            <w:rPr>
-                              <w:rFonts w:ascii="Courier New" w:hAnsi="Courier New" w:cs="Courier New"/>
-                              <w:color w:val="FFFFFF" w:themeColor="background1"/>
-                              <w:sz w:val="32"/>
-                              <w:szCs w:val="32"/>
-                            </w:rPr>
-                          </w:pPr>
                           <w:r>
                             <w:rPr>
                               <w:rFonts w:ascii="Courier New" w:hAnsi="Courier New" w:cs="Courier New"/>
@@ -348,20 +321,25 @@
                               <w:sz w:val="32"/>
                               <w:szCs w:val="32"/>
                             </w:rPr>
-                            <w:t>-Delgado, Romina</w:t>
+                            <w:t>Larrea, Martí</w:t>
                           </w:r>
-                        </w:p>
-                        <w:p>
-                          <w:pPr>
-                            <w:rPr>
-                              <w:color w:val="FFFFFF" w:themeColor="background1"/>
-                            </w:rPr>
-                          </w:pPr>
                           <w:r>
                             <w:rPr>
+                              <w:rFonts w:ascii="Courier New" w:hAnsi="Courier New" w:cs="Courier New"/>
                               <w:color w:val="FFFFFF" w:themeColor="background1"/>
+                              <w:sz w:val="32"/>
+                              <w:szCs w:val="32"/>
                             </w:rPr>
-                            <w:t>-</w:t>
+                            <w:t>n</w:t>
+                          </w:r>
+                          <w:r>
+                            <w:rPr>
+                              <w:rFonts w:ascii="Courier New" w:hAnsi="Courier New" w:cs="Courier New"/>
+                              <w:color w:val="FFFFFF" w:themeColor="background1"/>
+                              <w:sz w:val="32"/>
+                              <w:szCs w:val="32"/>
+                            </w:rPr>
+                            <w:t xml:space="preserve"> L.</w:t>
                           </w:r>
                         </w:p>
                       </w:txbxContent>
@@ -380,15 +358,15 @@
             <mc:AlternateContent>
               <mc:Choice Requires="wpg">
                 <w:drawing>
-                  <wp:anchor distT="0" distB="0" distL="114300" distR="114300" simplePos="0" relativeHeight="251659264" behindDoc="0" locked="0" layoutInCell="1" allowOverlap="1">
+                  <wp:anchor distT="0" distB="0" distL="114300" distR="114300" simplePos="0" relativeHeight="251659264" behindDoc="0" locked="0" layoutInCell="1" allowOverlap="1" wp14:anchorId="3E950F11" wp14:editId="776FCB4D">
                     <wp:simplePos x="0" y="0"/>
                     <wp:positionH relativeFrom="page">
                       <wp:posOffset>57150</wp:posOffset>
                     </wp:positionH>
                     <wp:positionV relativeFrom="page">
-                      <wp:posOffset>47625</wp:posOffset>
+                      <wp:posOffset>50800</wp:posOffset>
                     </wp:positionV>
-                    <wp:extent cx="7639051" cy="9925050"/>
+                    <wp:extent cx="7639050" cy="9925050"/>
                     <wp:effectExtent l="0" t="0" r="0" b="0"/>
                     <wp:wrapNone/>
                     <wp:docPr id="11" name="Grupo 11"/>
@@ -400,7 +378,7 @@
                           <wpg:grpSpPr>
                             <a:xfrm>
                               <a:off x="0" y="0"/>
-                              <a:ext cx="7639051" cy="9925050"/>
+                              <a:ext cx="7639050" cy="9925050"/>
                               <a:chOff x="0" y="0"/>
                               <a:chExt cx="6883750" cy="9144000"/>
                             </a:xfrm>
@@ -581,7 +559,7 @@
                             <wps:spPr>
                               <a:xfrm>
                                 <a:off x="245767" y="6813831"/>
-                                <a:ext cx="6629400" cy="1561465"/>
+                                <a:ext cx="6629400" cy="1873846"/>
                               </a:xfrm>
                               <a:prstGeom prst="rect">
                                 <a:avLst/>
@@ -641,7 +619,7 @@
               </mc:Choice>
               <mc:Fallback>
                 <w:pict>
-                  <v:group id="Grupo 11" o:spid="_x0000_s1028" style="position:absolute;margin-left:4.5pt;margin-top:3.75pt;width:601.5pt;height:781.5pt;z-index:251659264;mso-position-horizontal-relative:page;mso-position-vertical-relative:page" coordsize="68837,91440" o:gfxdata="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">
+                  <v:group w14:anchorId="3E950F11" id="Grupo 11" o:spid="_x0000_s1028" style="position:absolute;margin-left:4.5pt;margin-top:4pt;width:601.5pt;height:781.5pt;z-index:251659264;mso-position-horizontal-relative:page;mso-position-vertical-relative:page" coordsize="68837,91440" o:gfxdata="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">
                     <v:rect id="Rectángulo 33" o:spid="_x0000_s1029" style="position:absolute;left:2543;width:66294;height:91440;visibility:visible;mso-wrap-style:square;v-text-anchor:bottom" o:gfxdata="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" fillcolor="black [3213]" stroked="f" strokeweight="1pt">
                       <v:textbox inset="36pt,1in,1in,208.8pt">
                         <w:txbxContent>
@@ -730,7 +708,7 @@
                       </v:textbox>
                     </v:rect>
                     <v:rect id="Rectángulo 34" o:spid="_x0000_s1030" style="position:absolute;width:2286;height:91440;visibility:visible;mso-wrap-style:square;v-text-anchor:middle" o:gfxdata="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" fillcolor="gray [1629]" stroked="f" strokeweight="1pt"/>
-                    <v:shape id="Cuadro de texto 35" o:spid="_x0000_s1031" type="#_x0000_t202" style="position:absolute;left:2457;top:68138;width:66294;height:15614;visibility:visible;mso-wrap-style:square;v-text-anchor:bottom" o:gfxdata="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" filled="f" stroked="f" strokeweight=".5pt">
+                    <v:shape id="Cuadro de texto 35" o:spid="_x0000_s1031" type="#_x0000_t202" style="position:absolute;left:2457;top:68138;width:66294;height:18738;visibility:visible;mso-wrap-style:square;v-text-anchor:bottom" o:gfxdata="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" filled="f" stroked="f" strokeweight=".5pt">
                       <v:textbox inset="36pt,0,1in,0">
                         <w:txbxContent>
                           <w:p>
@@ -753,222 +731,1868 @@
             </mc:AlternateContent>
           </w:r>
           <w:r>
+            <w:rPr>
+              <w:noProof/>
+              <w:color w:val="FFFFFF" w:themeColor="background1"/>
+              <w:lang w:eastAsia="es-AR"/>
+            </w:rPr>
+            <mc:AlternateContent>
+              <mc:Choice Requires="wps">
+                <w:drawing>
+                  <wp:anchor distT="0" distB="0" distL="114300" distR="114300" simplePos="0" relativeHeight="251660288" behindDoc="0" locked="0" layoutInCell="1" allowOverlap="1" wp14:anchorId="16D74ECC" wp14:editId="5CF6AB78">
+                    <wp:simplePos x="0" y="0"/>
+                    <wp:positionH relativeFrom="column">
+                      <wp:posOffset>-403860</wp:posOffset>
+                    </wp:positionH>
+                    <wp:positionV relativeFrom="paragraph">
+                      <wp:posOffset>6809740</wp:posOffset>
+                    </wp:positionV>
+                    <wp:extent cx="3667125" cy="1028700"/>
+                    <wp:effectExtent l="0" t="0" r="0" b="0"/>
+                    <wp:wrapNone/>
+                    <wp:docPr id="36" name="Cuadro de texto 36"/>
+                    <wp:cNvGraphicFramePr/>
+                    <a:graphic xmlns:a="http://schemas.openxmlformats.org/drawingml/2006/main">
+                      <a:graphicData uri="http://schemas.microsoft.com/office/word/2010/wordprocessingShape">
+                        <wps:wsp>
+                          <wps:cNvSpPr txBox="1"/>
+                          <wps:spPr>
+                            <a:xfrm>
+                              <a:off x="0" y="0"/>
+                              <a:ext cx="3667125" cy="1028700"/>
+                            </a:xfrm>
+                            <a:prstGeom prst="rect">
+                              <a:avLst/>
+                            </a:prstGeom>
+                            <a:noFill/>
+                            <a:ln w="6350">
+                              <a:noFill/>
+                            </a:ln>
+                            <a:effectLst/>
+                          </wps:spPr>
+                          <wps:style>
+                            <a:lnRef idx="0">
+                              <a:schemeClr val="accent1"/>
+                            </a:lnRef>
+                            <a:fillRef idx="0">
+                              <a:schemeClr val="accent1"/>
+                            </a:fillRef>
+                            <a:effectRef idx="0">
+                              <a:schemeClr val="accent1"/>
+                            </a:effectRef>
+                            <a:fontRef idx="minor">
+                              <a:schemeClr val="dk1"/>
+                            </a:fontRef>
+                          </wps:style>
+                          <wps:txbx>
+                            <w:txbxContent>
+                              <w:p>
+                                <w:pPr>
+                                  <w:rPr>
+                                    <w:rFonts w:ascii="Courier New" w:hAnsi="Courier New" w:cs="Courier New"/>
+                                    <w:b/>
+                                    <w:color w:val="FFFFFF" w:themeColor="background1"/>
+                                  </w:rPr>
+                                </w:pPr>
+                                <w:r>
+                                  <w:rPr>
+                                    <w:rFonts w:ascii="Courier New" w:hAnsi="Courier New" w:cs="Courier New"/>
+                                    <w:b/>
+                                    <w:color w:val="FFFFFF" w:themeColor="background1"/>
+                                  </w:rPr>
+                                  <w:t>Integrantes</w:t>
+                                </w:r>
+                                <w:r>
+                                  <w:rPr>
+                                    <w:rFonts w:ascii="Courier New" w:hAnsi="Courier New" w:cs="Courier New"/>
+                                    <w:b/>
+                                    <w:color w:val="FFFFFF" w:themeColor="background1"/>
+                                  </w:rPr>
+                                  <w:t xml:space="preserve"> de comisión</w:t>
+                                </w:r>
+                                <w:r>
+                                  <w:rPr>
+                                    <w:rFonts w:ascii="Courier New" w:hAnsi="Courier New" w:cs="Courier New"/>
+                                    <w:b/>
+                                    <w:color w:val="FFFFFF" w:themeColor="background1"/>
+                                  </w:rPr>
+                                  <w:t>:</w:t>
+                                </w:r>
+                              </w:p>
+                              <w:p>
+                                <w:pPr>
+                                  <w:rPr>
+                                    <w:rFonts w:ascii="Courier New" w:hAnsi="Courier New" w:cs="Courier New"/>
+                                    <w:color w:val="FFFFFF" w:themeColor="background1"/>
+                                    <w:sz w:val="32"/>
+                                    <w:szCs w:val="32"/>
+                                  </w:rPr>
+                                </w:pPr>
+                                <w:r>
+                                  <w:rPr>
+                                    <w:rFonts w:ascii="Courier New" w:hAnsi="Courier New" w:cs="Courier New"/>
+                                    <w:color w:val="FFFFFF" w:themeColor="background1"/>
+                                    <w:sz w:val="32"/>
+                                    <w:szCs w:val="32"/>
+                                  </w:rPr>
+                                  <w:t>-Vicencio, Florencia</w:t>
+                                </w:r>
+                              </w:p>
+                              <w:p>
+                                <w:pPr>
+                                  <w:rPr>
+                                    <w:rFonts w:ascii="Courier New" w:hAnsi="Courier New" w:cs="Courier New"/>
+                                    <w:color w:val="FFFFFF" w:themeColor="background1"/>
+                                    <w:sz w:val="32"/>
+                                    <w:szCs w:val="32"/>
+                                  </w:rPr>
+                                </w:pPr>
+                                <w:r>
+                                  <w:rPr>
+                                    <w:rFonts w:ascii="Courier New" w:hAnsi="Courier New" w:cs="Courier New"/>
+                                    <w:color w:val="FFFFFF" w:themeColor="background1"/>
+                                    <w:sz w:val="32"/>
+                                    <w:szCs w:val="32"/>
+                                  </w:rPr>
+                                  <w:t>-Delgado, Romina</w:t>
+                                </w:r>
+                              </w:p>
+                              <w:p>
+                                <w:pPr>
+                                  <w:rPr>
+                                    <w:color w:val="FFFFFF" w:themeColor="background1"/>
+                                  </w:rPr>
+                                </w:pPr>
+                                <w:r>
+                                  <w:rPr>
+                                    <w:color w:val="FFFFFF" w:themeColor="background1"/>
+                                  </w:rPr>
+                                  <w:t>-</w:t>
+                                </w:r>
+                              </w:p>
+                            </w:txbxContent>
+                          </wps:txbx>
+                          <wps:bodyPr rot="0" spcFirstLastPara="0" vertOverflow="overflow" horzOverflow="overflow" vert="horz" wrap="square" lIns="91440" tIns="45720" rIns="91440" bIns="45720" numCol="1" spcCol="0" rtlCol="0" fromWordArt="0" anchor="t" anchorCtr="0" forceAA="0" compatLnSpc="1">
+                            <a:prstTxWarp prst="textNoShape">
+                              <a:avLst/>
+                            </a:prstTxWarp>
+                            <a:noAutofit/>
+                          </wps:bodyPr>
+                        </wps:wsp>
+                      </a:graphicData>
+                    </a:graphic>
+                    <wp14:sizeRelH relativeFrom="margin">
+                      <wp14:pctWidth>0</wp14:pctWidth>
+                    </wp14:sizeRelH>
+                    <wp14:sizeRelV relativeFrom="margin">
+                      <wp14:pctHeight>0</wp14:pctHeight>
+                    </wp14:sizeRelV>
+                  </wp:anchor>
+                </w:drawing>
+              </mc:Choice>
+              <mc:Fallback>
+                <w:pict>
+                  <v:shape w14:anchorId="16D74ECC" id="Cuadro de texto 36" o:spid="_x0000_s1032" type="#_x0000_t202" style="position:absolute;margin-left:-31.8pt;margin-top:536.2pt;width:288.75pt;height:81pt;z-index:251660288;visibility:visible;mso-wrap-style:square;mso-width-percent:0;mso-height-percent:0;mso-wrap-distance-left:9pt;mso-wrap-distance-top:0;mso-wrap-distance-right:9pt;mso-wrap-distance-bottom:0;mso-position-horizontal:absolute;mso-position-horizontal-relative:text;mso-position-vertical:absolute;mso-position-vertical-relative:text;mso-width-percent:0;mso-height-percent:0;mso-width-relative:margin;mso-height-relative:margin;v-text-anchor:top" o:gfxdata="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" filled="f" stroked="f" strokeweight=".5pt">
+                    <v:textbox>
+                      <w:txbxContent>
+                        <w:p>
+                          <w:pPr>
+                            <w:rPr>
+                              <w:rFonts w:ascii="Courier New" w:hAnsi="Courier New" w:cs="Courier New"/>
+                              <w:b/>
+                              <w:color w:val="FFFFFF" w:themeColor="background1"/>
+                            </w:rPr>
+                          </w:pPr>
+                          <w:r>
+                            <w:rPr>
+                              <w:rFonts w:ascii="Courier New" w:hAnsi="Courier New" w:cs="Courier New"/>
+                              <w:b/>
+                              <w:color w:val="FFFFFF" w:themeColor="background1"/>
+                            </w:rPr>
+                            <w:t>Integrantes</w:t>
+                          </w:r>
+                          <w:r>
+                            <w:rPr>
+                              <w:rFonts w:ascii="Courier New" w:hAnsi="Courier New" w:cs="Courier New"/>
+                              <w:b/>
+                              <w:color w:val="FFFFFF" w:themeColor="background1"/>
+                            </w:rPr>
+                            <w:t xml:space="preserve"> de comisión</w:t>
+                          </w:r>
+                          <w:r>
+                            <w:rPr>
+                              <w:rFonts w:ascii="Courier New" w:hAnsi="Courier New" w:cs="Courier New"/>
+                              <w:b/>
+                              <w:color w:val="FFFFFF" w:themeColor="background1"/>
+                            </w:rPr>
+                            <w:t>:</w:t>
+                          </w:r>
+                        </w:p>
+                        <w:p>
+                          <w:pPr>
+                            <w:rPr>
+                              <w:rFonts w:ascii="Courier New" w:hAnsi="Courier New" w:cs="Courier New"/>
+                              <w:color w:val="FFFFFF" w:themeColor="background1"/>
+                              <w:sz w:val="32"/>
+                              <w:szCs w:val="32"/>
+                            </w:rPr>
+                          </w:pPr>
+                          <w:r>
+                            <w:rPr>
+                              <w:rFonts w:ascii="Courier New" w:hAnsi="Courier New" w:cs="Courier New"/>
+                              <w:color w:val="FFFFFF" w:themeColor="background1"/>
+                              <w:sz w:val="32"/>
+                              <w:szCs w:val="32"/>
+                            </w:rPr>
+                            <w:t>-Vicencio, Florencia</w:t>
+                          </w:r>
+                        </w:p>
+                        <w:p>
+                          <w:pPr>
+                            <w:rPr>
+                              <w:rFonts w:ascii="Courier New" w:hAnsi="Courier New" w:cs="Courier New"/>
+                              <w:color w:val="FFFFFF" w:themeColor="background1"/>
+                              <w:sz w:val="32"/>
+                              <w:szCs w:val="32"/>
+                            </w:rPr>
+                          </w:pPr>
+                          <w:r>
+                            <w:rPr>
+                              <w:rFonts w:ascii="Courier New" w:hAnsi="Courier New" w:cs="Courier New"/>
+                              <w:color w:val="FFFFFF" w:themeColor="background1"/>
+                              <w:sz w:val="32"/>
+                              <w:szCs w:val="32"/>
+                            </w:rPr>
+                            <w:t>-Delgado, Romina</w:t>
+                          </w:r>
+                        </w:p>
+                        <w:p>
+                          <w:pPr>
+                            <w:rPr>
+                              <w:color w:val="FFFFFF" w:themeColor="background1"/>
+                            </w:rPr>
+                          </w:pPr>
+                          <w:r>
+                            <w:rPr>
+                              <w:color w:val="FFFFFF" w:themeColor="background1"/>
+                            </w:rPr>
+                            <w:t>-</w:t>
+                          </w:r>
+                        </w:p>
+                      </w:txbxContent>
+                    </v:textbox>
+                  </v:shape>
+                </w:pict>
+              </mc:Fallback>
+            </mc:AlternateContent>
+          </w:r>
+          <w:r>
             <w:br w:type="page"/>
           </w:r>
         </w:p>
       </w:sdtContent>
     </w:sdt>
-    <w:p/>
-    <w:p>
-      <w:pPr>
-        <w:jc w:val="both"/>
-        <w:rPr>
-          <w:rFonts w:ascii="Arial" w:hAnsi="Arial" w:cs="Arial"/>
-        </w:rPr>
-      </w:pPr>
-      <w:proofErr w:type="spellStart"/>
-      <w:r>
-        <w:rPr>
-          <w:rFonts w:ascii="Arial" w:hAnsi="Arial" w:cs="Arial"/>
-        </w:rPr>
-        <w:t>Indice</w:t>
-      </w:r>
-      <w:proofErr w:type="spellEnd"/>
-      <w:r>
-        <w:rPr>
-          <w:rFonts w:ascii="Arial" w:hAnsi="Arial" w:cs="Arial"/>
-        </w:rPr>
-        <w:t>:</w:t>
-      </w:r>
-    </w:p>
-    <w:p>
-      <w:pPr>
-        <w:rPr>
-          <w:rFonts w:ascii="Arial" w:hAnsi="Arial" w:cs="Arial"/>
-        </w:rPr>
-      </w:pPr>
-    </w:p>
-    <w:p>
-      <w:pPr>
-        <w:rPr>
-          <w:rFonts w:ascii="Arial" w:hAnsi="Arial" w:cs="Arial"/>
-        </w:rPr>
-      </w:pPr>
-    </w:p>
-    <w:p>
-      <w:pPr>
-        <w:rPr>
-          <w:rFonts w:ascii="Arial" w:hAnsi="Arial" w:cs="Arial"/>
-        </w:rPr>
-      </w:pPr>
-    </w:p>
-    <w:p>
-      <w:pPr>
-        <w:rPr>
-          <w:rFonts w:ascii="Arial" w:hAnsi="Arial" w:cs="Arial"/>
-        </w:rPr>
-      </w:pPr>
-    </w:p>
-    <w:p>
-      <w:pPr>
-        <w:rPr>
-          <w:rFonts w:ascii="Arial" w:hAnsi="Arial" w:cs="Arial"/>
-        </w:rPr>
-      </w:pPr>
-    </w:p>
-    <w:p>
-      <w:pPr>
-        <w:rPr>
-          <w:rFonts w:ascii="Arial" w:hAnsi="Arial" w:cs="Arial"/>
-        </w:rPr>
-      </w:pPr>
-    </w:p>
-    <w:p>
-      <w:pPr>
-        <w:rPr>
-          <w:rFonts w:ascii="Arial" w:hAnsi="Arial" w:cs="Arial"/>
-        </w:rPr>
-      </w:pPr>
-    </w:p>
-    <w:p>
-      <w:pPr>
-        <w:rPr>
-          <w:rFonts w:ascii="Arial" w:hAnsi="Arial" w:cs="Arial"/>
-        </w:rPr>
-      </w:pPr>
-    </w:p>
-    <w:p>
-      <w:pPr>
-        <w:rPr>
-          <w:rFonts w:ascii="Arial" w:hAnsi="Arial" w:cs="Arial"/>
-        </w:rPr>
-      </w:pPr>
-    </w:p>
-    <w:p>
-      <w:pPr>
-        <w:rPr>
-          <w:rFonts w:ascii="Arial" w:hAnsi="Arial" w:cs="Arial"/>
-        </w:rPr>
-      </w:pPr>
-    </w:p>
-    <w:p>
-      <w:pPr>
-        <w:rPr>
-          <w:rFonts w:ascii="Arial" w:hAnsi="Arial" w:cs="Arial"/>
-        </w:rPr>
-      </w:pPr>
-    </w:p>
-    <w:p>
-      <w:pPr>
-        <w:rPr>
-          <w:rFonts w:ascii="Arial" w:hAnsi="Arial" w:cs="Arial"/>
-        </w:rPr>
-      </w:pPr>
-    </w:p>
-    <w:p>
-      <w:pPr>
-        <w:rPr>
-          <w:rFonts w:ascii="Arial" w:hAnsi="Arial" w:cs="Arial"/>
-        </w:rPr>
-      </w:pPr>
-    </w:p>
-    <w:p>
-      <w:pPr>
-        <w:rPr>
-          <w:rFonts w:ascii="Arial" w:hAnsi="Arial" w:cs="Arial"/>
-        </w:rPr>
-      </w:pPr>
-    </w:p>
-    <w:p>
-      <w:pPr>
-        <w:rPr>
-          <w:rFonts w:ascii="Arial" w:hAnsi="Arial" w:cs="Arial"/>
-        </w:rPr>
-      </w:pPr>
-    </w:p>
-    <w:p>
-      <w:pPr>
-        <w:rPr>
-          <w:rFonts w:ascii="Arial" w:hAnsi="Arial" w:cs="Arial"/>
-        </w:rPr>
-      </w:pPr>
-    </w:p>
-    <w:p>
-      <w:pPr>
-        <w:rPr>
-          <w:rFonts w:ascii="Arial" w:hAnsi="Arial" w:cs="Arial"/>
-        </w:rPr>
-      </w:pPr>
-    </w:p>
-    <w:p>
-      <w:pPr>
-        <w:rPr>
-          <w:rFonts w:ascii="Arial" w:hAnsi="Arial" w:cs="Arial"/>
-        </w:rPr>
-      </w:pPr>
-    </w:p>
-    <w:p>
-      <w:pPr>
-        <w:rPr>
-          <w:rFonts w:ascii="Arial" w:hAnsi="Arial" w:cs="Arial"/>
-        </w:rPr>
-      </w:pPr>
-    </w:p>
-    <w:p>
-      <w:pPr>
-        <w:rPr>
-          <w:rFonts w:ascii="Arial" w:hAnsi="Arial" w:cs="Arial"/>
-        </w:rPr>
-      </w:pPr>
-    </w:p>
-    <w:p>
-      <w:pPr>
-        <w:rPr>
-          <w:rFonts w:ascii="Arial" w:hAnsi="Arial" w:cs="Arial"/>
-        </w:rPr>
-      </w:pPr>
-    </w:p>
-    <w:p>
-      <w:pPr>
-        <w:rPr>
-          <w:rFonts w:ascii="Arial" w:hAnsi="Arial" w:cs="Arial"/>
-        </w:rPr>
-      </w:pPr>
-    </w:p>
-    <w:p>
-      <w:pPr>
-        <w:rPr>
-          <w:rFonts w:ascii="Arial" w:hAnsi="Arial" w:cs="Arial"/>
-        </w:rPr>
-      </w:pPr>
-    </w:p>
-    <w:p>
-      <w:pPr>
-        <w:rPr>
-          <w:rFonts w:ascii="Arial" w:hAnsi="Arial" w:cs="Arial"/>
-        </w:rPr>
-      </w:pPr>
-    </w:p>
-    <w:p>
-      <w:pPr>
-        <w:rPr>
-          <w:rFonts w:ascii="Arial" w:hAnsi="Arial" w:cs="Arial"/>
-        </w:rPr>
-      </w:pPr>
-    </w:p>
-    <w:p>
-      <w:pPr>
-        <w:rPr>
-          <w:rFonts w:ascii="Arial" w:hAnsi="Arial" w:cs="Arial"/>
-        </w:rPr>
-      </w:pPr>
-    </w:p>
-    <w:p>
-      <w:pPr>
-        <w:rPr>
-          <w:rFonts w:ascii="Arial" w:hAnsi="Arial" w:cs="Arial"/>
-        </w:rPr>
-      </w:pPr>
+    <w:p>
+      <w:pPr>
+        <w:spacing w:line="276" w:lineRule="auto"/>
+      </w:pPr>
+    </w:p>
+    <w:p>
+      <w:pPr>
+        <w:spacing w:line="360" w:lineRule="auto"/>
+        <w:rPr>
+          <w:rFonts w:ascii="Arial" w:hAnsi="Arial" w:cs="Arial"/>
+          <w:b/>
+          <w:u w:val="single"/>
+        </w:rPr>
+      </w:pPr>
+      <w:r>
+        <w:rPr>
+          <w:rFonts w:ascii="Arial" w:hAnsi="Arial" w:cs="Arial"/>
+          <w:b/>
+        </w:rPr>
+        <w:t xml:space="preserve">INDICE: </w:t>
+      </w:r>
+      <w:r>
+        <w:rPr>
+          <w:rFonts w:ascii="Arial" w:hAnsi="Arial" w:cs="Arial"/>
+          <w:b/>
+        </w:rPr>
+        <w:t xml:space="preserve">                                                                                                                          </w:t>
+      </w:r>
+      <w:r>
+        <w:rPr>
+          <w:rFonts w:ascii="Arial" w:hAnsi="Arial" w:cs="Arial"/>
+        </w:rPr>
+        <w:t>pág.</w:t>
+      </w:r>
+    </w:p>
+    <w:p>
+      <w:pPr>
+        <w:pStyle w:val="Prrafodelista"/>
+        <w:numPr>
+          <w:ilvl w:val="0"/>
+          <w:numId w:val="4"/>
+        </w:numPr>
+        <w:spacing w:line="360" w:lineRule="auto"/>
+        <w:rPr>
+          <w:rFonts w:ascii="Arial" w:hAnsi="Arial" w:cs="Arial"/>
+        </w:rPr>
+      </w:pPr>
+      <w:r>
+        <w:rPr>
+          <w:rFonts w:ascii="Arial" w:hAnsi="Arial" w:cs="Arial"/>
+        </w:rPr>
+        <w:t>Objetivos…</w:t>
+      </w:r>
+      <w:r>
+        <w:rPr>
+          <w:rFonts w:ascii="Arial" w:hAnsi="Arial" w:cs="Arial"/>
+        </w:rPr>
+        <w:t>……………………</w:t>
+      </w:r>
+      <w:r>
+        <w:rPr>
+          <w:rFonts w:ascii="Arial" w:hAnsi="Arial" w:cs="Arial"/>
+        </w:rPr>
+        <w:t>………….</w:t>
+      </w:r>
+      <w:r>
+        <w:rPr>
+          <w:rFonts w:ascii="Arial" w:hAnsi="Arial" w:cs="Arial"/>
+        </w:rPr>
+        <w:t>…………………………………………..</w:t>
+      </w:r>
+      <w:r>
+        <w:rPr>
+          <w:rFonts w:ascii="Arial" w:hAnsi="Arial" w:cs="Arial"/>
+        </w:rPr>
+        <w:t xml:space="preserve"> </w:t>
+      </w:r>
+      <w:r>
+        <w:rPr>
+          <w:rFonts w:ascii="Arial" w:hAnsi="Arial" w:cs="Arial"/>
+        </w:rPr>
+        <w:t xml:space="preserve"> </w:t>
+      </w:r>
+      <w:r>
+        <w:rPr>
+          <w:rFonts w:ascii="Arial" w:hAnsi="Arial" w:cs="Arial"/>
+        </w:rPr>
+        <w:t xml:space="preserve">  2</w:t>
+      </w:r>
+    </w:p>
+    <w:p>
+      <w:pPr>
+        <w:pStyle w:val="Prrafodelista"/>
+        <w:numPr>
+          <w:ilvl w:val="1"/>
+          <w:numId w:val="5"/>
+        </w:numPr>
+        <w:spacing w:line="360" w:lineRule="auto"/>
+        <w:rPr>
+          <w:rFonts w:ascii="Arial" w:hAnsi="Arial" w:cs="Arial"/>
+        </w:rPr>
+      </w:pPr>
+      <w:r>
+        <w:rPr>
+          <w:rFonts w:ascii="Arial" w:hAnsi="Arial" w:cs="Arial"/>
+        </w:rPr>
+        <w:t>Enunciado………………………………………………………………………..</w:t>
+      </w:r>
+      <w:r>
+        <w:rPr>
+          <w:rFonts w:ascii="Arial" w:hAnsi="Arial" w:cs="Arial"/>
+        </w:rPr>
+        <w:t xml:space="preserve"> </w:t>
+      </w:r>
+      <w:r>
+        <w:rPr>
+          <w:rFonts w:ascii="Arial" w:hAnsi="Arial" w:cs="Arial"/>
+        </w:rPr>
+        <w:t xml:space="preserve"> </w:t>
+      </w:r>
+      <w:r>
+        <w:rPr>
+          <w:rFonts w:ascii="Arial" w:hAnsi="Arial" w:cs="Arial"/>
+        </w:rPr>
+        <w:t xml:space="preserve"> </w:t>
+      </w:r>
+      <w:r>
+        <w:rPr>
+          <w:rFonts w:ascii="Arial" w:hAnsi="Arial" w:cs="Arial"/>
+        </w:rPr>
+        <w:t xml:space="preserve"> 2</w:t>
+      </w:r>
+    </w:p>
+    <w:p>
+      <w:pPr>
+        <w:pStyle w:val="Prrafodelista"/>
+        <w:numPr>
+          <w:ilvl w:val="1"/>
+          <w:numId w:val="5"/>
+        </w:numPr>
+        <w:spacing w:line="360" w:lineRule="auto"/>
+        <w:rPr>
+          <w:rFonts w:ascii="Arial" w:hAnsi="Arial" w:cs="Arial"/>
+        </w:rPr>
+      </w:pPr>
+      <w:r>
+        <w:rPr>
+          <w:rFonts w:ascii="Arial" w:hAnsi="Arial" w:cs="Arial"/>
+        </w:rPr>
+        <w:t xml:space="preserve">Actividades requeridas………………………………………………………….  </w:t>
+      </w:r>
+      <w:r>
+        <w:rPr>
+          <w:rFonts w:ascii="Arial" w:hAnsi="Arial" w:cs="Arial"/>
+        </w:rPr>
+        <w:t xml:space="preserve"> </w:t>
+      </w:r>
+      <w:r>
+        <w:rPr>
+          <w:rFonts w:ascii="Arial" w:hAnsi="Arial" w:cs="Arial"/>
+        </w:rPr>
+        <w:t xml:space="preserve"> 3</w:t>
+      </w:r>
+    </w:p>
+    <w:p>
+      <w:pPr>
+        <w:pStyle w:val="Prrafodelista"/>
+        <w:spacing w:line="360" w:lineRule="auto"/>
+        <w:ind w:left="1080"/>
+        <w:rPr>
+          <w:rFonts w:ascii="Arial" w:hAnsi="Arial" w:cs="Arial"/>
+        </w:rPr>
+      </w:pPr>
+      <w:r>
+        <w:rPr>
+          <w:rFonts w:ascii="Arial" w:hAnsi="Arial" w:cs="Arial"/>
+        </w:rPr>
+        <w:t>1.2.1 Diagramas – Modelar</w:t>
+      </w:r>
+      <w:r>
+        <w:rPr>
+          <w:rFonts w:ascii="Arial" w:hAnsi="Arial" w:cs="Arial"/>
+        </w:rPr>
+        <w:t xml:space="preserve"> (1)..</w:t>
+      </w:r>
+      <w:r>
+        <w:rPr>
+          <w:rFonts w:ascii="Arial" w:hAnsi="Arial" w:cs="Arial"/>
+        </w:rPr>
+        <w:t>……………………………………………….    3</w:t>
+      </w:r>
+    </w:p>
+    <w:p>
+      <w:pPr>
+        <w:pStyle w:val="Prrafodelista"/>
+        <w:spacing w:line="360" w:lineRule="auto"/>
+        <w:ind w:left="1080"/>
+        <w:rPr>
+          <w:rFonts w:ascii="Arial" w:hAnsi="Arial" w:cs="Arial"/>
+        </w:rPr>
+      </w:pPr>
+      <w:r>
+        <w:rPr>
+          <w:rFonts w:ascii="Arial" w:hAnsi="Arial" w:cs="Arial"/>
+        </w:rPr>
+        <w:t>1.2.2 Relaciones entre diagramas – Ejemplificar</w:t>
+      </w:r>
+      <w:r>
+        <w:rPr>
+          <w:rFonts w:ascii="Arial" w:hAnsi="Arial" w:cs="Arial"/>
+        </w:rPr>
+        <w:t xml:space="preserve"> (2)</w:t>
+      </w:r>
+      <w:r>
+        <w:rPr>
+          <w:rFonts w:ascii="Arial" w:hAnsi="Arial" w:cs="Arial"/>
+        </w:rPr>
+        <w:t>………</w:t>
+      </w:r>
+      <w:r>
+        <w:rPr>
+          <w:rFonts w:ascii="Arial" w:hAnsi="Arial" w:cs="Arial"/>
+        </w:rPr>
+        <w:t>..</w:t>
+      </w:r>
+      <w:r>
+        <w:rPr>
+          <w:rFonts w:ascii="Arial" w:hAnsi="Arial" w:cs="Arial"/>
+        </w:rPr>
+        <w:t>………………    3</w:t>
+      </w:r>
+    </w:p>
+    <w:p>
+      <w:pPr>
+        <w:spacing w:line="360" w:lineRule="auto"/>
+        <w:rPr>
+          <w:rFonts w:ascii="Arial" w:hAnsi="Arial" w:cs="Arial"/>
+        </w:rPr>
+      </w:pPr>
+      <w:r>
+        <w:rPr>
+          <w:rFonts w:ascii="Arial" w:hAnsi="Arial" w:cs="Arial"/>
+        </w:rPr>
+        <w:t xml:space="preserve">     2- </w:t>
+      </w:r>
+      <w:r>
+        <w:rPr>
+          <w:rFonts w:ascii="Arial" w:hAnsi="Arial" w:cs="Arial"/>
+        </w:rPr>
+        <w:t xml:space="preserve"> Desarrollo de actividades requeridas………………………………………………     4</w:t>
+      </w:r>
+      <w:bookmarkStart w:id="0" w:name="_GoBack"/>
+      <w:bookmarkEnd w:id="0"/>
+    </w:p>
+    <w:p>
+      <w:pPr>
+        <w:spacing w:line="360" w:lineRule="auto"/>
+        <w:rPr>
+          <w:rFonts w:ascii="Arial" w:hAnsi="Arial" w:cs="Arial"/>
+        </w:rPr>
+      </w:pPr>
+    </w:p>
+    <w:p>
+      <w:pPr>
+        <w:spacing w:line="360" w:lineRule="auto"/>
+        <w:rPr>
+          <w:rFonts w:ascii="Arial" w:hAnsi="Arial" w:cs="Arial"/>
+        </w:rPr>
+      </w:pPr>
+    </w:p>
+    <w:p>
+      <w:pPr>
+        <w:spacing w:line="360" w:lineRule="auto"/>
+        <w:rPr>
+          <w:rFonts w:ascii="Arial" w:hAnsi="Arial" w:cs="Arial"/>
+        </w:rPr>
+      </w:pPr>
+    </w:p>
+    <w:p>
+      <w:pPr>
+        <w:spacing w:line="360" w:lineRule="auto"/>
+        <w:rPr>
+          <w:rFonts w:ascii="Arial" w:hAnsi="Arial" w:cs="Arial"/>
+        </w:rPr>
+      </w:pPr>
+    </w:p>
+    <w:p>
+      <w:pPr>
+        <w:spacing w:line="360" w:lineRule="auto"/>
+        <w:rPr>
+          <w:rFonts w:ascii="Arial" w:hAnsi="Arial" w:cs="Arial"/>
+        </w:rPr>
+      </w:pPr>
+    </w:p>
+    <w:p>
+      <w:pPr>
+        <w:spacing w:line="360" w:lineRule="auto"/>
+        <w:rPr>
+          <w:rFonts w:ascii="Arial" w:hAnsi="Arial" w:cs="Arial"/>
+        </w:rPr>
+      </w:pPr>
+    </w:p>
+    <w:p>
+      <w:pPr>
+        <w:spacing w:line="360" w:lineRule="auto"/>
+        <w:rPr>
+          <w:rFonts w:ascii="Arial" w:hAnsi="Arial" w:cs="Arial"/>
+        </w:rPr>
+      </w:pPr>
+    </w:p>
+    <w:p>
+      <w:pPr>
+        <w:spacing w:line="360" w:lineRule="auto"/>
+        <w:rPr>
+          <w:rFonts w:ascii="Arial" w:hAnsi="Arial" w:cs="Arial"/>
+        </w:rPr>
+      </w:pPr>
+    </w:p>
+    <w:p>
+      <w:pPr>
+        <w:spacing w:line="360" w:lineRule="auto"/>
+        <w:rPr>
+          <w:rFonts w:ascii="Arial" w:hAnsi="Arial" w:cs="Arial"/>
+        </w:rPr>
+      </w:pPr>
+    </w:p>
+    <w:p>
+      <w:pPr>
+        <w:spacing w:line="360" w:lineRule="auto"/>
+        <w:rPr>
+          <w:rFonts w:ascii="Arial" w:hAnsi="Arial" w:cs="Arial"/>
+        </w:rPr>
+      </w:pPr>
+    </w:p>
+    <w:p>
+      <w:pPr>
+        <w:spacing w:line="360" w:lineRule="auto"/>
+        <w:rPr>
+          <w:rFonts w:ascii="Arial" w:hAnsi="Arial" w:cs="Arial"/>
+        </w:rPr>
+      </w:pPr>
+    </w:p>
+    <w:p>
+      <w:pPr>
+        <w:spacing w:line="360" w:lineRule="auto"/>
+        <w:rPr>
+          <w:rFonts w:ascii="Arial" w:hAnsi="Arial" w:cs="Arial"/>
+        </w:rPr>
+      </w:pPr>
+    </w:p>
+    <w:p>
+      <w:pPr>
+        <w:spacing w:line="360" w:lineRule="auto"/>
+        <w:rPr>
+          <w:rFonts w:ascii="Arial" w:hAnsi="Arial" w:cs="Arial"/>
+        </w:rPr>
+      </w:pPr>
+    </w:p>
+    <w:p>
+      <w:pPr>
+        <w:spacing w:line="360" w:lineRule="auto"/>
+        <w:rPr>
+          <w:rFonts w:ascii="Arial" w:hAnsi="Arial" w:cs="Arial"/>
+        </w:rPr>
+      </w:pPr>
+    </w:p>
+    <w:p>
+      <w:pPr>
+        <w:spacing w:line="360" w:lineRule="auto"/>
+        <w:rPr>
+          <w:rFonts w:ascii="Arial" w:hAnsi="Arial" w:cs="Arial"/>
+        </w:rPr>
+      </w:pPr>
+    </w:p>
+    <w:p>
+      <w:pPr>
+        <w:spacing w:line="360" w:lineRule="auto"/>
+        <w:rPr>
+          <w:rFonts w:ascii="Arial" w:hAnsi="Arial" w:cs="Arial"/>
+        </w:rPr>
+      </w:pPr>
+    </w:p>
+    <w:p>
+      <w:pPr>
+        <w:spacing w:line="360" w:lineRule="auto"/>
+        <w:rPr>
+          <w:rFonts w:ascii="Arial" w:hAnsi="Arial" w:cs="Arial"/>
+        </w:rPr>
+      </w:pPr>
+    </w:p>
+    <w:p>
+      <w:pPr>
+        <w:pStyle w:val="Prrafodelista"/>
+        <w:numPr>
+          <w:ilvl w:val="0"/>
+          <w:numId w:val="8"/>
+        </w:numPr>
+        <w:spacing w:line="360" w:lineRule="auto"/>
+        <w:rPr>
+          <w:rFonts w:ascii="Arial" w:hAnsi="Arial" w:cs="Arial"/>
+          <w:b/>
+          <w:sz w:val="28"/>
+          <w:szCs w:val="28"/>
+          <w:u w:val="single"/>
+        </w:rPr>
+      </w:pPr>
+      <w:r>
+        <w:rPr>
+          <w:rFonts w:ascii="Arial" w:hAnsi="Arial" w:cs="Arial"/>
+          <w:b/>
+          <w:sz w:val="28"/>
+          <w:szCs w:val="28"/>
+          <w:u w:val="single"/>
+        </w:rPr>
+        <w:lastRenderedPageBreak/>
+        <w:t xml:space="preserve"> </w:t>
+      </w:r>
+      <w:r>
+        <w:rPr>
+          <w:rFonts w:ascii="Arial" w:hAnsi="Arial" w:cs="Arial"/>
+          <w:b/>
+          <w:sz w:val="28"/>
+          <w:szCs w:val="28"/>
+          <w:u w:val="single"/>
+        </w:rPr>
+        <w:t>OBJETIVOS</w:t>
+      </w:r>
+    </w:p>
+    <w:p>
+      <w:pPr>
+        <w:spacing w:line="360" w:lineRule="auto"/>
+        <w:rPr>
+          <w:rFonts w:ascii="Arial" w:hAnsi="Arial" w:cs="Arial"/>
+          <w:b/>
+          <w:sz w:val="28"/>
+          <w:szCs w:val="28"/>
+          <w:u w:val="single"/>
+        </w:rPr>
+      </w:pPr>
+      <w:r>
+        <w:rPr>
+          <w:rFonts w:ascii="Arial" w:hAnsi="Arial" w:cs="Arial"/>
+          <w:b/>
+          <w:sz w:val="28"/>
+          <w:szCs w:val="28"/>
+          <w:u w:val="single"/>
+        </w:rPr>
+        <w:t>Enunciado:</w:t>
+      </w:r>
+    </w:p>
+    <w:p>
+      <w:pPr>
+        <w:autoSpaceDE w:val="0"/>
+        <w:autoSpaceDN w:val="0"/>
+        <w:adjustRightInd w:val="0"/>
+        <w:spacing w:after="0" w:line="360" w:lineRule="auto"/>
+        <w:rPr>
+          <w:rFonts w:ascii="Arial" w:hAnsi="Arial" w:cs="Arial"/>
+        </w:rPr>
+      </w:pPr>
+      <w:r>
+        <w:rPr>
+          <w:rFonts w:ascii="Arial" w:hAnsi="Arial" w:cs="Arial"/>
+        </w:rPr>
+        <w:t>La Secretaría de Cultura de la Municipalidad organiza even</w:t>
+      </w:r>
+      <w:r>
+        <w:rPr>
+          <w:rFonts w:ascii="Arial" w:hAnsi="Arial" w:cs="Arial"/>
+        </w:rPr>
+        <w:t xml:space="preserve">tos culturales en los distintos </w:t>
+      </w:r>
+      <w:r>
+        <w:rPr>
+          <w:rFonts w:ascii="Arial" w:hAnsi="Arial" w:cs="Arial"/>
+        </w:rPr>
+        <w:t>teatros y salones municipales y necesita un sistema de Rese</w:t>
+      </w:r>
+      <w:r>
+        <w:rPr>
+          <w:rFonts w:ascii="Arial" w:hAnsi="Arial" w:cs="Arial"/>
+        </w:rPr>
+        <w:t>rva de Espacios Culturales para eventos.</w:t>
+      </w:r>
+    </w:p>
+    <w:p>
+      <w:pPr>
+        <w:autoSpaceDE w:val="0"/>
+        <w:autoSpaceDN w:val="0"/>
+        <w:adjustRightInd w:val="0"/>
+        <w:spacing w:after="0" w:line="360" w:lineRule="auto"/>
+        <w:rPr>
+          <w:rFonts w:ascii="Arial" w:hAnsi="Arial" w:cs="Arial"/>
+        </w:rPr>
+      </w:pPr>
+      <w:r>
+        <w:rPr>
+          <w:rFonts w:ascii="Arial" w:hAnsi="Arial" w:cs="Arial"/>
+        </w:rPr>
+        <w:t>Los empleados administrativos de la Secretaría registran</w:t>
+      </w:r>
+      <w:r>
+        <w:rPr>
+          <w:rFonts w:ascii="Arial" w:hAnsi="Arial" w:cs="Arial"/>
+        </w:rPr>
+        <w:t xml:space="preserve"> las reservas que solicitan los </w:t>
+      </w:r>
+      <w:r>
+        <w:rPr>
+          <w:rFonts w:ascii="Arial" w:hAnsi="Arial" w:cs="Arial"/>
+        </w:rPr>
+        <w:t>organizadores de los eventos. Estas reservas deben se</w:t>
+      </w:r>
+      <w:r>
+        <w:rPr>
+          <w:rFonts w:ascii="Arial" w:hAnsi="Arial" w:cs="Arial"/>
+        </w:rPr>
+        <w:t xml:space="preserve">r autorizadas por el Secretario quien </w:t>
+      </w:r>
+      <w:r>
+        <w:rPr>
+          <w:rFonts w:ascii="Arial" w:hAnsi="Arial" w:cs="Arial"/>
+        </w:rPr>
+        <w:t xml:space="preserve">puede autorizarlas, rechazarlas o enviarlas a revisión. Hasta 48 horas antes </w:t>
+      </w:r>
+      <w:r>
+        <w:rPr>
+          <w:rFonts w:ascii="Arial" w:hAnsi="Arial" w:cs="Arial"/>
+        </w:rPr>
+        <w:t xml:space="preserve">del evento </w:t>
+      </w:r>
+      <w:r>
+        <w:rPr>
+          <w:rFonts w:ascii="Arial" w:hAnsi="Arial" w:cs="Arial"/>
+        </w:rPr>
+        <w:t>es posible cancelar una reserva</w:t>
+      </w:r>
+      <w:r>
+        <w:rPr>
+          <w:rFonts w:ascii="Arial" w:hAnsi="Arial" w:cs="Arial"/>
+        </w:rPr>
+        <w:t>.</w:t>
+      </w:r>
+    </w:p>
+    <w:p>
+      <w:pPr>
+        <w:autoSpaceDE w:val="0"/>
+        <w:autoSpaceDN w:val="0"/>
+        <w:adjustRightInd w:val="0"/>
+        <w:spacing w:after="0" w:line="360" w:lineRule="auto"/>
+        <w:rPr>
+          <w:rFonts w:ascii="Arial" w:hAnsi="Arial" w:cs="Arial"/>
+        </w:rPr>
+      </w:pPr>
+      <w:r>
+        <w:rPr>
+          <w:rFonts w:ascii="Arial" w:hAnsi="Arial" w:cs="Arial"/>
+        </w:rPr>
+        <w:t xml:space="preserve">Para cada espacio cultural actualmente </w:t>
+      </w:r>
+      <w:r>
+        <w:rPr>
+          <w:rFonts w:ascii="Arial" w:hAnsi="Arial" w:cs="Arial"/>
+        </w:rPr>
+        <w:t>tienen una ficha con los datos:</w:t>
+      </w:r>
+    </w:p>
+    <w:p>
+      <w:pPr>
+        <w:pStyle w:val="Prrafodelista"/>
+        <w:numPr>
+          <w:ilvl w:val="0"/>
+          <w:numId w:val="2"/>
+        </w:numPr>
+        <w:autoSpaceDE w:val="0"/>
+        <w:autoSpaceDN w:val="0"/>
+        <w:adjustRightInd w:val="0"/>
+        <w:spacing w:after="0" w:line="360" w:lineRule="auto"/>
+        <w:rPr>
+          <w:rFonts w:ascii="Arial" w:hAnsi="Arial" w:cs="Arial"/>
+        </w:rPr>
+      </w:pPr>
+      <w:r>
+        <w:rPr>
+          <w:rFonts w:ascii="Arial" w:hAnsi="Arial" w:cs="Arial"/>
+        </w:rPr>
+        <w:t>Nombre (Por ejemplo, “Salón de Actos”, “Sala del Teatro Municipal”)</w:t>
+      </w:r>
+    </w:p>
+    <w:p>
+      <w:pPr>
+        <w:pStyle w:val="Prrafodelista"/>
+        <w:numPr>
+          <w:ilvl w:val="0"/>
+          <w:numId w:val="2"/>
+        </w:numPr>
+        <w:autoSpaceDE w:val="0"/>
+        <w:autoSpaceDN w:val="0"/>
+        <w:adjustRightInd w:val="0"/>
+        <w:spacing w:after="0" w:line="360" w:lineRule="auto"/>
+        <w:rPr>
+          <w:rFonts w:ascii="Arial" w:hAnsi="Arial" w:cs="Arial"/>
+        </w:rPr>
+      </w:pPr>
+      <w:r>
+        <w:rPr>
+          <w:rFonts w:ascii="Arial" w:hAnsi="Arial" w:cs="Arial"/>
+        </w:rPr>
+        <w:t xml:space="preserve"> Edificio en el que se encuentra (cada edificio </w:t>
+      </w:r>
+      <w:r>
+        <w:rPr>
+          <w:rFonts w:ascii="Arial" w:hAnsi="Arial" w:cs="Arial"/>
+        </w:rPr>
+        <w:t>tiene un código, un nombre y un domicilio)</w:t>
+      </w:r>
+    </w:p>
+    <w:p>
+      <w:pPr>
+        <w:pStyle w:val="Prrafodelista"/>
+        <w:numPr>
+          <w:ilvl w:val="0"/>
+          <w:numId w:val="2"/>
+        </w:numPr>
+        <w:autoSpaceDE w:val="0"/>
+        <w:autoSpaceDN w:val="0"/>
+        <w:adjustRightInd w:val="0"/>
+        <w:spacing w:after="0" w:line="360" w:lineRule="auto"/>
+        <w:rPr>
+          <w:rFonts w:ascii="Arial" w:hAnsi="Arial" w:cs="Arial"/>
+        </w:rPr>
+      </w:pPr>
+      <w:r>
+        <w:rPr>
+          <w:rFonts w:ascii="Arial" w:hAnsi="Arial" w:cs="Arial"/>
+        </w:rPr>
+        <w:t>Piso</w:t>
+      </w:r>
+    </w:p>
+    <w:p>
+      <w:pPr>
+        <w:pStyle w:val="Prrafodelista"/>
+        <w:numPr>
+          <w:ilvl w:val="0"/>
+          <w:numId w:val="2"/>
+        </w:numPr>
+        <w:autoSpaceDE w:val="0"/>
+        <w:autoSpaceDN w:val="0"/>
+        <w:adjustRightInd w:val="0"/>
+        <w:spacing w:after="0" w:line="360" w:lineRule="auto"/>
+        <w:rPr>
+          <w:rFonts w:ascii="Arial" w:hAnsi="Arial" w:cs="Arial"/>
+        </w:rPr>
+      </w:pPr>
+      <w:r>
+        <w:rPr>
+          <w:rFonts w:ascii="Arial" w:hAnsi="Arial" w:cs="Arial"/>
+        </w:rPr>
+        <w:t>C</w:t>
+      </w:r>
+      <w:r>
+        <w:rPr>
+          <w:rFonts w:ascii="Arial" w:hAnsi="Arial" w:cs="Arial"/>
+        </w:rPr>
+        <w:t>apacidad (cantidad de personas)</w:t>
+      </w:r>
+    </w:p>
+    <w:p>
+      <w:pPr>
+        <w:pStyle w:val="Prrafodelista"/>
+        <w:numPr>
+          <w:ilvl w:val="0"/>
+          <w:numId w:val="2"/>
+        </w:numPr>
+        <w:autoSpaceDE w:val="0"/>
+        <w:autoSpaceDN w:val="0"/>
+        <w:adjustRightInd w:val="0"/>
+        <w:spacing w:after="0" w:line="360" w:lineRule="auto"/>
+        <w:rPr>
+          <w:rFonts w:ascii="Arial" w:hAnsi="Arial" w:cs="Arial"/>
+        </w:rPr>
+      </w:pPr>
+      <w:r>
+        <w:rPr>
+          <w:rFonts w:ascii="Arial" w:hAnsi="Arial" w:cs="Arial"/>
+        </w:rPr>
+        <w:t xml:space="preserve"> Asientos</w:t>
+      </w:r>
+      <w:r>
+        <w:rPr>
+          <w:rFonts w:ascii="Arial" w:hAnsi="Arial" w:cs="Arial"/>
+        </w:rPr>
+        <w:t xml:space="preserve"> </w:t>
+      </w:r>
+      <w:r>
+        <w:rPr>
+          <w:rFonts w:ascii="Arial" w:hAnsi="Arial" w:cs="Arial"/>
+        </w:rPr>
+        <w:t xml:space="preserve">(si </w:t>
+      </w:r>
+      <w:r>
+        <w:rPr>
+          <w:rFonts w:ascii="Arial" w:hAnsi="Arial" w:cs="Arial"/>
+        </w:rPr>
+        <w:t>dispone de asientos fijos o no)</w:t>
+      </w:r>
+    </w:p>
+    <w:p>
+      <w:pPr>
+        <w:pStyle w:val="Prrafodelista"/>
+        <w:numPr>
+          <w:ilvl w:val="0"/>
+          <w:numId w:val="2"/>
+        </w:numPr>
+        <w:autoSpaceDE w:val="0"/>
+        <w:autoSpaceDN w:val="0"/>
+        <w:adjustRightInd w:val="0"/>
+        <w:spacing w:after="0" w:line="360" w:lineRule="auto"/>
+        <w:rPr>
+          <w:rFonts w:ascii="Arial" w:hAnsi="Arial" w:cs="Arial"/>
+        </w:rPr>
+      </w:pPr>
+      <w:r>
+        <w:rPr>
+          <w:rFonts w:ascii="Arial" w:hAnsi="Arial" w:cs="Arial"/>
+        </w:rPr>
+        <w:t>¿</w:t>
+      </w:r>
+      <w:r>
+        <w:rPr>
+          <w:rFonts w:ascii="Arial" w:hAnsi="Arial" w:cs="Arial"/>
+        </w:rPr>
+        <w:t>Tie</w:t>
+      </w:r>
+      <w:r>
+        <w:rPr>
+          <w:rFonts w:ascii="Arial" w:hAnsi="Arial" w:cs="Arial"/>
+        </w:rPr>
+        <w:t>ne conexión de red inalámbrica?</w:t>
+      </w:r>
+    </w:p>
+    <w:p>
+      <w:pPr>
+        <w:pStyle w:val="Prrafodelista"/>
+        <w:numPr>
+          <w:ilvl w:val="0"/>
+          <w:numId w:val="2"/>
+        </w:numPr>
+        <w:autoSpaceDE w:val="0"/>
+        <w:autoSpaceDN w:val="0"/>
+        <w:adjustRightInd w:val="0"/>
+        <w:spacing w:after="0" w:line="360" w:lineRule="auto"/>
+        <w:rPr>
+          <w:rFonts w:ascii="Arial" w:hAnsi="Arial" w:cs="Arial"/>
+        </w:rPr>
+      </w:pPr>
+      <w:r>
+        <w:rPr>
+          <w:rFonts w:ascii="Arial" w:hAnsi="Arial" w:cs="Arial"/>
+        </w:rPr>
+        <w:t>¿</w:t>
+      </w:r>
+      <w:r>
+        <w:rPr>
+          <w:rFonts w:ascii="Arial" w:hAnsi="Arial" w:cs="Arial"/>
+        </w:rPr>
+        <w:t>Tiene PC?</w:t>
+      </w:r>
+    </w:p>
+    <w:p>
+      <w:pPr>
+        <w:pStyle w:val="Prrafodelista"/>
+        <w:numPr>
+          <w:ilvl w:val="0"/>
+          <w:numId w:val="2"/>
+        </w:numPr>
+        <w:autoSpaceDE w:val="0"/>
+        <w:autoSpaceDN w:val="0"/>
+        <w:adjustRightInd w:val="0"/>
+        <w:spacing w:after="0" w:line="360" w:lineRule="auto"/>
+        <w:rPr>
+          <w:rFonts w:ascii="Arial" w:hAnsi="Arial" w:cs="Arial"/>
+        </w:rPr>
+      </w:pPr>
+      <w:r>
+        <w:rPr>
+          <w:rFonts w:ascii="Arial" w:hAnsi="Arial" w:cs="Arial"/>
+        </w:rPr>
+        <w:t xml:space="preserve"> </w:t>
+      </w:r>
+      <w:r>
+        <w:rPr>
+          <w:rFonts w:ascii="Arial" w:hAnsi="Arial" w:cs="Arial"/>
+        </w:rPr>
+        <w:t>¿</w:t>
+      </w:r>
+      <w:r>
+        <w:rPr>
+          <w:rFonts w:ascii="Arial" w:hAnsi="Arial" w:cs="Arial"/>
+        </w:rPr>
+        <w:t>Tiene Cañón?</w:t>
+      </w:r>
+    </w:p>
+    <w:p>
+      <w:pPr>
+        <w:pStyle w:val="Prrafodelista"/>
+        <w:numPr>
+          <w:ilvl w:val="0"/>
+          <w:numId w:val="2"/>
+        </w:numPr>
+        <w:autoSpaceDE w:val="0"/>
+        <w:autoSpaceDN w:val="0"/>
+        <w:adjustRightInd w:val="0"/>
+        <w:spacing w:after="0" w:line="360" w:lineRule="auto"/>
+        <w:rPr>
+          <w:rFonts w:ascii="Arial" w:hAnsi="Arial" w:cs="Arial"/>
+        </w:rPr>
+      </w:pPr>
+      <w:r>
+        <w:rPr>
+          <w:rFonts w:ascii="Arial" w:hAnsi="Arial" w:cs="Arial"/>
+        </w:rPr>
+        <w:t>¿</w:t>
+      </w:r>
+      <w:r>
+        <w:rPr>
+          <w:rFonts w:ascii="Arial" w:hAnsi="Arial" w:cs="Arial"/>
+        </w:rPr>
+        <w:t>Tiene Pantal</w:t>
+      </w:r>
+      <w:r>
+        <w:rPr>
+          <w:rFonts w:ascii="Arial" w:hAnsi="Arial" w:cs="Arial"/>
+        </w:rPr>
+        <w:t>la?</w:t>
+      </w:r>
+    </w:p>
+    <w:p>
+      <w:pPr>
+        <w:pStyle w:val="Prrafodelista"/>
+        <w:numPr>
+          <w:ilvl w:val="0"/>
+          <w:numId w:val="2"/>
+        </w:numPr>
+        <w:autoSpaceDE w:val="0"/>
+        <w:autoSpaceDN w:val="0"/>
+        <w:adjustRightInd w:val="0"/>
+        <w:spacing w:after="0" w:line="360" w:lineRule="auto"/>
+        <w:rPr>
+          <w:rFonts w:ascii="Arial" w:hAnsi="Arial" w:cs="Arial"/>
+        </w:rPr>
+      </w:pPr>
+      <w:r>
+        <w:rPr>
+          <w:rFonts w:ascii="Arial" w:hAnsi="Arial" w:cs="Arial"/>
+        </w:rPr>
+        <w:t>¿</w:t>
+      </w:r>
+      <w:r>
+        <w:rPr>
+          <w:rFonts w:ascii="Arial" w:hAnsi="Arial" w:cs="Arial"/>
+        </w:rPr>
+        <w:t>Tiene equipo de sonido?</w:t>
+      </w:r>
+    </w:p>
+    <w:p>
+      <w:pPr>
+        <w:pStyle w:val="Prrafodelista"/>
+        <w:numPr>
+          <w:ilvl w:val="0"/>
+          <w:numId w:val="2"/>
+        </w:numPr>
+        <w:autoSpaceDE w:val="0"/>
+        <w:autoSpaceDN w:val="0"/>
+        <w:adjustRightInd w:val="0"/>
+        <w:spacing w:after="0" w:line="360" w:lineRule="auto"/>
+        <w:rPr>
+          <w:rFonts w:ascii="Arial" w:hAnsi="Arial" w:cs="Arial"/>
+        </w:rPr>
+      </w:pPr>
+      <w:r>
+        <w:rPr>
+          <w:rFonts w:ascii="Arial" w:hAnsi="Arial" w:cs="Arial"/>
+        </w:rPr>
+        <w:t>Observaciones</w:t>
+      </w:r>
+    </w:p>
+    <w:p>
+      <w:pPr>
+        <w:autoSpaceDE w:val="0"/>
+        <w:autoSpaceDN w:val="0"/>
+        <w:adjustRightInd w:val="0"/>
+        <w:spacing w:after="0" w:line="360" w:lineRule="auto"/>
+        <w:rPr>
+          <w:rFonts w:ascii="Arial" w:hAnsi="Arial" w:cs="Arial"/>
+        </w:rPr>
+      </w:pPr>
+      <w:r>
+        <w:rPr>
+          <w:rFonts w:ascii="Arial" w:hAnsi="Arial" w:cs="Arial"/>
+        </w:rPr>
+        <w:t>Los espacios se reservan para eventos. De cada evento s</w:t>
+      </w:r>
+      <w:r>
+        <w:rPr>
+          <w:rFonts w:ascii="Arial" w:hAnsi="Arial" w:cs="Arial"/>
+        </w:rPr>
+        <w:t xml:space="preserve">e registra un número de evento, un </w:t>
+      </w:r>
+      <w:r>
+        <w:rPr>
+          <w:rFonts w:ascii="Arial" w:hAnsi="Arial" w:cs="Arial"/>
+        </w:rPr>
+        <w:t>nombre y una descripción, así como también el nombre, telé</w:t>
+      </w:r>
+      <w:r>
+        <w:rPr>
+          <w:rFonts w:ascii="Arial" w:hAnsi="Arial" w:cs="Arial"/>
+        </w:rPr>
+        <w:t xml:space="preserve">fono y mail del organizador del </w:t>
+      </w:r>
+      <w:r>
+        <w:rPr>
+          <w:rFonts w:ascii="Arial" w:hAnsi="Arial" w:cs="Arial"/>
+        </w:rPr>
+        <w:t>evento. Una misma persona pued</w:t>
+      </w:r>
+      <w:r>
+        <w:rPr>
+          <w:rFonts w:ascii="Arial" w:hAnsi="Arial" w:cs="Arial"/>
+        </w:rPr>
+        <w:t xml:space="preserve">e organizar varios eventos. </w:t>
+      </w:r>
+    </w:p>
+    <w:p>
+      <w:pPr>
+        <w:autoSpaceDE w:val="0"/>
+        <w:autoSpaceDN w:val="0"/>
+        <w:adjustRightInd w:val="0"/>
+        <w:spacing w:after="0" w:line="360" w:lineRule="auto"/>
+        <w:rPr>
+          <w:rFonts w:ascii="Arial" w:hAnsi="Arial" w:cs="Arial"/>
+        </w:rPr>
+      </w:pPr>
+      <w:r>
+        <w:rPr>
+          <w:rFonts w:ascii="Arial" w:hAnsi="Arial" w:cs="Arial"/>
+        </w:rPr>
+        <w:t>Una reserva puede incluir varias fechas, horarios y s</w:t>
+      </w:r>
+      <w:r>
+        <w:rPr>
+          <w:rFonts w:ascii="Arial" w:hAnsi="Arial" w:cs="Arial"/>
+        </w:rPr>
+        <w:t xml:space="preserve">alones diferentes. Por ejemplo, para </w:t>
+      </w:r>
+      <w:r>
+        <w:rPr>
+          <w:rFonts w:ascii="Arial" w:hAnsi="Arial" w:cs="Arial"/>
+        </w:rPr>
+        <w:t xml:space="preserve">un congreso se pueden estar utilizando varios salones en </w:t>
+      </w:r>
+      <w:r>
+        <w:rPr>
+          <w:rFonts w:ascii="Arial" w:hAnsi="Arial" w:cs="Arial"/>
+        </w:rPr>
+        <w:t xml:space="preserve">simultáneo. La reserva tiene un </w:t>
+      </w:r>
+      <w:r>
+        <w:rPr>
+          <w:rFonts w:ascii="Arial" w:hAnsi="Arial" w:cs="Arial"/>
+        </w:rPr>
+        <w:t>costo total por el conjunto de fechas y salones r</w:t>
+      </w:r>
+      <w:r>
+        <w:rPr>
+          <w:rFonts w:ascii="Arial" w:hAnsi="Arial" w:cs="Arial"/>
+        </w:rPr>
+        <w:t>eservados.</w:t>
+      </w:r>
+    </w:p>
+    <w:p>
+      <w:pPr>
+        <w:autoSpaceDE w:val="0"/>
+        <w:autoSpaceDN w:val="0"/>
+        <w:adjustRightInd w:val="0"/>
+        <w:spacing w:after="0" w:line="360" w:lineRule="auto"/>
+        <w:rPr>
+          <w:rFonts w:ascii="Arial" w:hAnsi="Arial" w:cs="Arial"/>
+        </w:rPr>
+      </w:pPr>
+      <w:r>
+        <w:rPr>
+          <w:rFonts w:ascii="Arial" w:hAnsi="Arial" w:cs="Arial"/>
+        </w:rPr>
+        <w:t xml:space="preserve">El jefe de departamento revisa todas las reservas y </w:t>
+      </w:r>
+      <w:r>
+        <w:rPr>
+          <w:rFonts w:ascii="Arial" w:hAnsi="Arial" w:cs="Arial"/>
+        </w:rPr>
+        <w:t>es responsable de autorizarlas.</w:t>
+      </w:r>
+    </w:p>
+    <w:p>
+      <w:pPr>
+        <w:autoSpaceDE w:val="0"/>
+        <w:autoSpaceDN w:val="0"/>
+        <w:adjustRightInd w:val="0"/>
+        <w:spacing w:after="0" w:line="360" w:lineRule="auto"/>
+        <w:rPr>
+          <w:rFonts w:ascii="Arial" w:hAnsi="Arial" w:cs="Arial"/>
+        </w:rPr>
+      </w:pPr>
+      <w:r>
+        <w:rPr>
+          <w:rFonts w:ascii="Arial" w:hAnsi="Arial" w:cs="Arial"/>
+        </w:rPr>
+        <w:t xml:space="preserve">Las reservas </w:t>
+      </w:r>
+      <w:r>
+        <w:rPr>
+          <w:rFonts w:ascii="Arial" w:hAnsi="Arial" w:cs="Arial"/>
+        </w:rPr>
+        <w:t>autorizadas quedan confirmadas.</w:t>
+      </w:r>
+    </w:p>
+    <w:p>
+      <w:pPr>
+        <w:autoSpaceDE w:val="0"/>
+        <w:autoSpaceDN w:val="0"/>
+        <w:adjustRightInd w:val="0"/>
+        <w:spacing w:after="0" w:line="360" w:lineRule="auto"/>
+        <w:rPr>
+          <w:rFonts w:ascii="Arial" w:hAnsi="Arial" w:cs="Arial"/>
+        </w:rPr>
+      </w:pPr>
+      <w:r>
+        <w:rPr>
+          <w:rFonts w:ascii="Arial" w:hAnsi="Arial" w:cs="Arial"/>
+        </w:rPr>
+        <w:t>La información de los eventos y reservas asociadas pued</w:t>
+      </w:r>
+      <w:r>
+        <w:rPr>
+          <w:rFonts w:ascii="Arial" w:hAnsi="Arial" w:cs="Arial"/>
+        </w:rPr>
+        <w:t xml:space="preserve">e ser consultada por el público en </w:t>
+      </w:r>
+      <w:r>
+        <w:rPr>
+          <w:rFonts w:ascii="Arial" w:hAnsi="Arial" w:cs="Arial"/>
+        </w:rPr>
+        <w:t>general, ingresando una fecha.</w:t>
+      </w:r>
+    </w:p>
+    <w:p>
+      <w:pPr>
+        <w:autoSpaceDE w:val="0"/>
+        <w:autoSpaceDN w:val="0"/>
+        <w:adjustRightInd w:val="0"/>
+        <w:spacing w:after="0" w:line="360" w:lineRule="auto"/>
+        <w:rPr>
+          <w:rFonts w:ascii="Arial" w:hAnsi="Arial" w:cs="Arial"/>
+          <w:b/>
+          <w:sz w:val="28"/>
+          <w:szCs w:val="28"/>
+          <w:u w:val="single"/>
+        </w:rPr>
+      </w:pPr>
+    </w:p>
+    <w:p>
+      <w:pPr>
+        <w:autoSpaceDE w:val="0"/>
+        <w:autoSpaceDN w:val="0"/>
+        <w:adjustRightInd w:val="0"/>
+        <w:spacing w:after="0" w:line="360" w:lineRule="auto"/>
+        <w:rPr>
+          <w:rFonts w:ascii="Arial" w:hAnsi="Arial" w:cs="Arial"/>
+          <w:b/>
+          <w:sz w:val="28"/>
+          <w:szCs w:val="28"/>
+          <w:u w:val="single"/>
+        </w:rPr>
+      </w:pPr>
+      <w:r>
+        <w:rPr>
+          <w:rFonts w:ascii="Arial" w:hAnsi="Arial" w:cs="Arial"/>
+          <w:b/>
+          <w:sz w:val="28"/>
+          <w:szCs w:val="28"/>
+          <w:u w:val="single"/>
+        </w:rPr>
+        <w:t xml:space="preserve">Actividades requeridas: </w:t>
+      </w:r>
+    </w:p>
+    <w:p>
+      <w:pPr>
+        <w:autoSpaceDE w:val="0"/>
+        <w:autoSpaceDN w:val="0"/>
+        <w:adjustRightInd w:val="0"/>
+        <w:spacing w:after="0" w:line="360" w:lineRule="auto"/>
+        <w:rPr>
+          <w:rFonts w:ascii="Arial" w:hAnsi="Arial" w:cs="Arial"/>
+          <w:b/>
+          <w:sz w:val="28"/>
+          <w:szCs w:val="28"/>
+          <w:u w:val="single"/>
+        </w:rPr>
+      </w:pPr>
+    </w:p>
+    <w:p>
+      <w:pPr>
+        <w:autoSpaceDE w:val="0"/>
+        <w:autoSpaceDN w:val="0"/>
+        <w:adjustRightInd w:val="0"/>
+        <w:spacing w:after="0" w:line="360" w:lineRule="auto"/>
+        <w:rPr>
+          <w:rFonts w:ascii="Arial" w:hAnsi="Arial" w:cs="Arial"/>
+        </w:rPr>
+      </w:pPr>
+      <w:r>
+        <w:rPr>
+          <w:rFonts w:ascii="Arial" w:hAnsi="Arial" w:cs="Arial"/>
+          <w:b/>
+        </w:rPr>
+        <w:t>1.</w:t>
+      </w:r>
+      <w:r>
+        <w:rPr>
+          <w:rFonts w:ascii="Arial" w:hAnsi="Arial" w:cs="Arial"/>
+        </w:rPr>
+        <w:t xml:space="preserve"> </w:t>
+      </w:r>
+      <w:r>
+        <w:rPr>
+          <w:rFonts w:ascii="Arial" w:hAnsi="Arial" w:cs="Arial"/>
+        </w:rPr>
+        <w:t xml:space="preserve"> DIAGRAMAS - </w:t>
+      </w:r>
+      <w:r>
+        <w:rPr>
+          <w:rFonts w:ascii="Arial" w:hAnsi="Arial" w:cs="Arial"/>
+        </w:rPr>
+        <w:t>Modelar:</w:t>
+      </w:r>
+    </w:p>
+    <w:p>
+      <w:pPr>
+        <w:autoSpaceDE w:val="0"/>
+        <w:autoSpaceDN w:val="0"/>
+        <w:adjustRightInd w:val="0"/>
+        <w:spacing w:after="0" w:line="360" w:lineRule="auto"/>
+        <w:rPr>
+          <w:rFonts w:ascii="Arial" w:hAnsi="Arial" w:cs="Arial"/>
+        </w:rPr>
+      </w:pPr>
+      <w:r>
+        <w:rPr>
+          <w:rFonts w:ascii="Arial" w:hAnsi="Arial" w:cs="Arial"/>
+        </w:rPr>
+        <w:t xml:space="preserve">    </w:t>
+      </w:r>
+      <w:r>
+        <w:rPr>
+          <w:rFonts w:ascii="Arial" w:hAnsi="Arial" w:cs="Arial"/>
+        </w:rPr>
+        <w:tab/>
+      </w:r>
+      <w:r>
+        <w:rPr>
+          <w:rFonts w:ascii="Arial" w:hAnsi="Arial" w:cs="Arial"/>
+        </w:rPr>
+        <w:t>- Diagrama de Contexto</w:t>
+      </w:r>
+    </w:p>
+    <w:p>
+      <w:pPr>
+        <w:autoSpaceDE w:val="0"/>
+        <w:autoSpaceDN w:val="0"/>
+        <w:adjustRightInd w:val="0"/>
+        <w:spacing w:after="0" w:line="360" w:lineRule="auto"/>
+        <w:ind w:firstLine="708"/>
+        <w:rPr>
+          <w:rFonts w:ascii="Arial" w:hAnsi="Arial" w:cs="Arial"/>
+        </w:rPr>
+      </w:pPr>
+      <w:r>
+        <w:rPr>
+          <w:rFonts w:ascii="Arial" w:hAnsi="Arial" w:cs="Arial"/>
+        </w:rPr>
+        <w:t>- Diagrama de CU</w:t>
+      </w:r>
+    </w:p>
+    <w:p>
+      <w:pPr>
+        <w:autoSpaceDE w:val="0"/>
+        <w:autoSpaceDN w:val="0"/>
+        <w:adjustRightInd w:val="0"/>
+        <w:spacing w:after="0" w:line="360" w:lineRule="auto"/>
+        <w:ind w:firstLine="708"/>
+        <w:rPr>
+          <w:rFonts w:ascii="Arial" w:hAnsi="Arial" w:cs="Arial"/>
+        </w:rPr>
+      </w:pPr>
+      <w:r>
+        <w:rPr>
+          <w:rFonts w:ascii="Arial" w:hAnsi="Arial" w:cs="Arial"/>
+        </w:rPr>
+        <w:t>- Diagrama de Clases</w:t>
+      </w:r>
+    </w:p>
+    <w:p>
+      <w:pPr>
+        <w:autoSpaceDE w:val="0"/>
+        <w:autoSpaceDN w:val="0"/>
+        <w:adjustRightInd w:val="0"/>
+        <w:spacing w:after="0" w:line="360" w:lineRule="auto"/>
+        <w:ind w:left="708"/>
+        <w:rPr>
+          <w:rFonts w:ascii="Arial" w:hAnsi="Arial" w:cs="Arial"/>
+        </w:rPr>
+      </w:pPr>
+      <w:r>
+        <w:rPr>
+          <w:rFonts w:ascii="Arial" w:hAnsi="Arial" w:cs="Arial"/>
+        </w:rPr>
+        <w:t>- Diagrama de actividades que describa los pasos del/ de los CU que modelan la</w:t>
+      </w:r>
+      <w:r>
+        <w:rPr>
+          <w:rFonts w:ascii="Arial" w:hAnsi="Arial" w:cs="Arial"/>
+        </w:rPr>
+        <w:t xml:space="preserve">         </w:t>
+      </w:r>
+      <w:r>
+        <w:rPr>
+          <w:rFonts w:ascii="Arial" w:hAnsi="Arial" w:cs="Arial"/>
+        </w:rPr>
+        <w:t>funcionalidad: Registrar Reserva de un espacio cultural</w:t>
+      </w:r>
+    </w:p>
+    <w:p>
+      <w:pPr>
+        <w:autoSpaceDE w:val="0"/>
+        <w:autoSpaceDN w:val="0"/>
+        <w:adjustRightInd w:val="0"/>
+        <w:spacing w:after="0" w:line="360" w:lineRule="auto"/>
+        <w:ind w:firstLine="708"/>
+        <w:rPr>
+          <w:rFonts w:ascii="Arial" w:hAnsi="Arial" w:cs="Arial"/>
+        </w:rPr>
+      </w:pPr>
+      <w:r>
+        <w:rPr>
+          <w:rFonts w:ascii="Arial" w:hAnsi="Arial" w:cs="Arial"/>
+        </w:rPr>
+        <w:t>- Diagrama de secuencia de un escenario exitoso de la reserva</w:t>
+      </w:r>
+    </w:p>
+    <w:p>
+      <w:pPr>
+        <w:autoSpaceDE w:val="0"/>
+        <w:autoSpaceDN w:val="0"/>
+        <w:adjustRightInd w:val="0"/>
+        <w:spacing w:after="0" w:line="360" w:lineRule="auto"/>
+        <w:ind w:firstLine="708"/>
+        <w:rPr>
+          <w:rFonts w:ascii="Arial" w:hAnsi="Arial" w:cs="Arial"/>
+        </w:rPr>
+      </w:pPr>
+      <w:r>
+        <w:rPr>
+          <w:rFonts w:ascii="Arial" w:hAnsi="Arial" w:cs="Arial"/>
+        </w:rPr>
+        <w:t>- Diagrama de colaboración de la anulación de una reserva</w:t>
+      </w:r>
+    </w:p>
+    <w:p>
+      <w:pPr>
+        <w:autoSpaceDE w:val="0"/>
+        <w:autoSpaceDN w:val="0"/>
+        <w:adjustRightInd w:val="0"/>
+        <w:spacing w:after="0" w:line="360" w:lineRule="auto"/>
+        <w:ind w:firstLine="708"/>
+        <w:rPr>
+          <w:rFonts w:ascii="Arial" w:hAnsi="Arial" w:cs="Arial"/>
+        </w:rPr>
+      </w:pPr>
+      <w:r>
+        <w:rPr>
+          <w:rFonts w:ascii="Arial" w:hAnsi="Arial" w:cs="Arial"/>
+        </w:rPr>
+        <w:t>- Diagrama de estados que modele los estados de una reserva</w:t>
+      </w:r>
+    </w:p>
+    <w:p>
+      <w:pPr>
+        <w:autoSpaceDE w:val="0"/>
+        <w:autoSpaceDN w:val="0"/>
+        <w:adjustRightInd w:val="0"/>
+        <w:spacing w:after="0" w:line="360" w:lineRule="auto"/>
+        <w:rPr>
+          <w:rFonts w:ascii="Arial" w:hAnsi="Arial" w:cs="Arial"/>
+        </w:rPr>
+      </w:pPr>
+    </w:p>
+    <w:p>
+      <w:pPr>
+        <w:autoSpaceDE w:val="0"/>
+        <w:autoSpaceDN w:val="0"/>
+        <w:adjustRightInd w:val="0"/>
+        <w:spacing w:after="0" w:line="360" w:lineRule="auto"/>
+        <w:rPr>
+          <w:rFonts w:ascii="Arial" w:hAnsi="Arial" w:cs="Arial"/>
+        </w:rPr>
+      </w:pPr>
+      <w:r>
+        <w:rPr>
+          <w:rFonts w:ascii="Arial" w:hAnsi="Arial" w:cs="Arial"/>
+          <w:b/>
+        </w:rPr>
+        <w:t>2.</w:t>
+      </w:r>
+      <w:r>
+        <w:rPr>
+          <w:rFonts w:ascii="Arial" w:hAnsi="Arial" w:cs="Arial"/>
+        </w:rPr>
+        <w:t xml:space="preserve"> </w:t>
+      </w:r>
+      <w:r>
+        <w:rPr>
+          <w:rFonts w:ascii="Arial" w:hAnsi="Arial" w:cs="Arial"/>
+        </w:rPr>
+        <w:t>RELACIONES ENTRE DIAGR</w:t>
+      </w:r>
+      <w:r>
+        <w:rPr>
+          <w:rFonts w:ascii="Arial" w:hAnsi="Arial" w:cs="Arial"/>
+        </w:rPr>
+        <w:t>A</w:t>
+      </w:r>
+      <w:r>
+        <w:rPr>
+          <w:rFonts w:ascii="Arial" w:hAnsi="Arial" w:cs="Arial"/>
+        </w:rPr>
+        <w:t xml:space="preserve">MAS - </w:t>
+      </w:r>
+      <w:r>
+        <w:rPr>
+          <w:rFonts w:ascii="Arial" w:hAnsi="Arial" w:cs="Arial"/>
+        </w:rPr>
+        <w:t xml:space="preserve">Ejemplificando con el ejercicio desarrollado, explique las </w:t>
+      </w:r>
+      <w:r>
+        <w:rPr>
+          <w:rFonts w:ascii="Arial" w:hAnsi="Arial" w:cs="Arial"/>
+        </w:rPr>
+        <w:t xml:space="preserve">relaciones que puede establecer </w:t>
+      </w:r>
+      <w:r>
+        <w:rPr>
+          <w:rFonts w:ascii="Arial" w:hAnsi="Arial" w:cs="Arial"/>
+        </w:rPr>
+        <w:t>entre los diagramas modelados</w:t>
+      </w:r>
+    </w:p>
+    <w:p>
+      <w:pPr>
+        <w:autoSpaceDE w:val="0"/>
+        <w:autoSpaceDN w:val="0"/>
+        <w:adjustRightInd w:val="0"/>
+        <w:spacing w:after="0" w:line="360" w:lineRule="auto"/>
+        <w:ind w:firstLine="708"/>
+        <w:rPr>
+          <w:rFonts w:ascii="Arial" w:hAnsi="Arial" w:cs="Arial"/>
+        </w:rPr>
+      </w:pPr>
+      <w:r>
+        <w:rPr>
+          <w:rFonts w:ascii="Arial" w:hAnsi="Arial" w:cs="Arial"/>
+        </w:rPr>
+        <w:t>- Diagrama de contexto</w:t>
+      </w:r>
+    </w:p>
+    <w:p>
+      <w:pPr>
+        <w:autoSpaceDE w:val="0"/>
+        <w:autoSpaceDN w:val="0"/>
+        <w:adjustRightInd w:val="0"/>
+        <w:spacing w:after="0" w:line="360" w:lineRule="auto"/>
+        <w:ind w:firstLine="708"/>
+        <w:rPr>
+          <w:rFonts w:ascii="Arial" w:hAnsi="Arial" w:cs="Arial"/>
+        </w:rPr>
+      </w:pPr>
+      <w:r>
+        <w:rPr>
+          <w:rFonts w:ascii="Arial" w:hAnsi="Arial" w:cs="Arial"/>
+        </w:rPr>
+        <w:t>- Diagrama de CU</w:t>
+      </w:r>
+    </w:p>
+    <w:p>
+      <w:pPr>
+        <w:autoSpaceDE w:val="0"/>
+        <w:autoSpaceDN w:val="0"/>
+        <w:adjustRightInd w:val="0"/>
+        <w:spacing w:after="0" w:line="360" w:lineRule="auto"/>
+        <w:ind w:firstLine="708"/>
+        <w:rPr>
+          <w:rFonts w:ascii="Arial" w:hAnsi="Arial" w:cs="Arial"/>
+        </w:rPr>
+      </w:pPr>
+      <w:r>
+        <w:rPr>
+          <w:rFonts w:ascii="Arial" w:hAnsi="Arial" w:cs="Arial"/>
+        </w:rPr>
+        <w:t>- Diagrama de Clases</w:t>
+      </w:r>
+    </w:p>
+    <w:p>
+      <w:pPr>
+        <w:autoSpaceDE w:val="0"/>
+        <w:autoSpaceDN w:val="0"/>
+        <w:adjustRightInd w:val="0"/>
+        <w:spacing w:after="0" w:line="360" w:lineRule="auto"/>
+        <w:ind w:firstLine="708"/>
+        <w:rPr>
+          <w:rFonts w:ascii="Arial" w:hAnsi="Arial" w:cs="Arial"/>
+        </w:rPr>
+      </w:pPr>
+      <w:r>
+        <w:rPr>
+          <w:rFonts w:ascii="Arial" w:hAnsi="Arial" w:cs="Arial"/>
+        </w:rPr>
+        <w:t>- Diagrama de Actividades</w:t>
+      </w:r>
+    </w:p>
+    <w:p>
+      <w:pPr>
+        <w:autoSpaceDE w:val="0"/>
+        <w:autoSpaceDN w:val="0"/>
+        <w:adjustRightInd w:val="0"/>
+        <w:spacing w:after="0" w:line="360" w:lineRule="auto"/>
+        <w:ind w:firstLine="708"/>
+        <w:rPr>
+          <w:rFonts w:ascii="Arial" w:hAnsi="Arial" w:cs="Arial"/>
+        </w:rPr>
+      </w:pPr>
+      <w:r>
+        <w:rPr>
+          <w:rFonts w:ascii="Arial" w:hAnsi="Arial" w:cs="Arial"/>
+        </w:rPr>
+        <w:t>- Diagrama de Estados</w:t>
+      </w:r>
+    </w:p>
+    <w:p>
+      <w:pPr>
+        <w:autoSpaceDE w:val="0"/>
+        <w:autoSpaceDN w:val="0"/>
+        <w:adjustRightInd w:val="0"/>
+        <w:spacing w:after="0" w:line="360" w:lineRule="auto"/>
+        <w:ind w:firstLine="708"/>
+        <w:rPr>
+          <w:rFonts w:ascii="Arial" w:hAnsi="Arial" w:cs="Arial"/>
+        </w:rPr>
+      </w:pPr>
+      <w:r>
+        <w:rPr>
+          <w:rFonts w:ascii="Arial" w:hAnsi="Arial" w:cs="Arial"/>
+        </w:rPr>
+        <w:t>- Diagrama de Secuencia</w:t>
+      </w:r>
+    </w:p>
+    <w:p>
+      <w:pPr>
+        <w:autoSpaceDE w:val="0"/>
+        <w:autoSpaceDN w:val="0"/>
+        <w:adjustRightInd w:val="0"/>
+        <w:spacing w:after="0" w:line="360" w:lineRule="auto"/>
+        <w:ind w:firstLine="708"/>
+        <w:rPr>
+          <w:rFonts w:ascii="Arial" w:hAnsi="Arial" w:cs="Arial"/>
+        </w:rPr>
+      </w:pPr>
+      <w:r>
+        <w:rPr>
+          <w:rFonts w:ascii="Arial" w:hAnsi="Arial" w:cs="Arial"/>
+        </w:rPr>
+        <w:t>- Diagrama de colaboración</w:t>
+      </w:r>
+    </w:p>
+    <w:p>
+      <w:pPr>
+        <w:rPr>
+          <w:rFonts w:ascii="Arial" w:hAnsi="Arial" w:cs="Arial"/>
+        </w:rPr>
+      </w:pPr>
+    </w:p>
+    <w:p>
+      <w:pPr>
+        <w:rPr>
+          <w:rFonts w:ascii="Arial" w:hAnsi="Arial" w:cs="Arial"/>
+        </w:rPr>
+      </w:pPr>
+    </w:p>
+    <w:p>
+      <w:pPr>
+        <w:rPr>
+          <w:rFonts w:ascii="Arial" w:hAnsi="Arial" w:cs="Arial"/>
+        </w:rPr>
+      </w:pPr>
+      <w:r>
+        <w:rPr>
+          <w:rFonts w:ascii="Arial" w:hAnsi="Arial" w:cs="Arial"/>
+        </w:rPr>
+        <w:br w:type="page"/>
+      </w:r>
+    </w:p>
+    <w:p>
+      <w:pPr>
+        <w:rPr>
+          <w:rFonts w:ascii="Arial" w:hAnsi="Arial" w:cs="Arial"/>
+          <w:b/>
+          <w:sz w:val="28"/>
+          <w:szCs w:val="28"/>
+          <w:u w:val="single"/>
+        </w:rPr>
+      </w:pPr>
+    </w:p>
+    <w:p>
+      <w:pPr>
+        <w:pStyle w:val="Prrafodelista"/>
+        <w:numPr>
+          <w:ilvl w:val="0"/>
+          <w:numId w:val="8"/>
+        </w:numPr>
+        <w:rPr>
+          <w:rFonts w:ascii="Arial" w:hAnsi="Arial" w:cs="Arial"/>
+          <w:b/>
+          <w:sz w:val="28"/>
+          <w:szCs w:val="28"/>
+          <w:u w:val="single"/>
+        </w:rPr>
+      </w:pPr>
+      <w:r>
+        <w:rPr>
+          <w:rFonts w:ascii="Arial" w:hAnsi="Arial" w:cs="Arial"/>
+          <w:b/>
+          <w:sz w:val="28"/>
+          <w:szCs w:val="28"/>
+          <w:u w:val="single"/>
+        </w:rPr>
+        <w:t>DESARROLLO DE ACTIVIDADES REQUERIDAS</w:t>
+      </w:r>
+    </w:p>
+    <w:p>
+      <w:pPr>
+        <w:rPr>
+          <w:rFonts w:ascii="Arial" w:hAnsi="Arial" w:cs="Arial"/>
+          <w:b/>
+          <w:sz w:val="24"/>
+          <w:szCs w:val="24"/>
+        </w:rPr>
+      </w:pPr>
+    </w:p>
+    <w:p>
+      <w:pPr>
+        <w:pStyle w:val="Prrafodelista"/>
+        <w:rPr>
+          <w:rFonts w:ascii="Arial" w:hAnsi="Arial" w:cs="Arial"/>
+          <w:b/>
+          <w:sz w:val="24"/>
+          <w:szCs w:val="24"/>
+        </w:rPr>
+      </w:pPr>
+    </w:p>
+    <w:p>
+      <w:pPr>
+        <w:pStyle w:val="Prrafodelista"/>
+        <w:numPr>
+          <w:ilvl w:val="0"/>
+          <w:numId w:val="7"/>
+        </w:numPr>
+        <w:rPr>
+          <w:rFonts w:ascii="Arial" w:hAnsi="Arial" w:cs="Arial"/>
+          <w:b/>
+          <w:sz w:val="24"/>
+          <w:szCs w:val="24"/>
+        </w:rPr>
+      </w:pPr>
+      <w:r>
+        <w:rPr>
+          <w:rFonts w:ascii="Arial" w:hAnsi="Arial" w:cs="Arial"/>
+          <w:b/>
+          <w:sz w:val="24"/>
+          <w:szCs w:val="24"/>
+        </w:rPr>
+        <w:t>Diagramas</w:t>
+      </w:r>
     </w:p>
     <w:p>
       <w:pPr>
@@ -992,12 +2616,12 @@
       </w:pPr>
     </w:p>
     <w:sectPr>
-      <w:headerReference w:type="even" r:id="rId7"/>
-      <w:headerReference w:type="default" r:id="rId8"/>
-      <w:footerReference w:type="even" r:id="rId9"/>
-      <w:footerReference w:type="default" r:id="rId10"/>
-      <w:headerReference w:type="first" r:id="rId11"/>
-      <w:footerReference w:type="first" r:id="rId12"/>
+      <w:headerReference w:type="even" r:id="rId8"/>
+      <w:headerReference w:type="default" r:id="rId9"/>
+      <w:footerReference w:type="even" r:id="rId10"/>
+      <w:footerReference w:type="default" r:id="rId11"/>
+      <w:headerReference w:type="first" r:id="rId12"/>
+      <w:footerReference w:type="first" r:id="rId13"/>
       <w:pgSz w:w="12240" w:h="15840"/>
       <w:pgMar w:top="1417" w:right="1701" w:bottom="1417" w:left="1701" w:header="708" w:footer="708" w:gutter="0"/>
       <w:pgNumType w:fmt="numberInDash" w:start="0"/>
@@ -1054,6 +2678,7 @@
         <w:docPartUnique/>
       </w:docPartObj>
     </w:sdtPr>
+    <w:sdtEndPr/>
     <w:sdtContent>
       <w:p>
         <w:pPr>
@@ -1064,6 +2689,7 @@
           <w:rPr>
             <w:rFonts w:ascii="Consolas" w:hAnsi="Consolas" w:cs="Consolas"/>
             <w:noProof/>
+            <w:lang w:eastAsia="es-AR"/>
           </w:rPr>
           <mc:AlternateContent>
             <mc:Choice Requires="wpg">
@@ -1250,7 +2876,7 @@
           <w:rPr>
             <w:noProof/>
           </w:rPr>
-          <w:t xml:space="preserve"> 1 -</w:t>
+          <w:t xml:space="preserve"> 4 -</w:t>
         </w:r>
         <w:r>
           <w:fldChar w:fldCharType="end"/>
@@ -1266,8 +2892,6 @@
         <w:rFonts w:ascii="Consolas" w:hAnsi="Consolas" w:cs="Consolas"/>
       </w:rPr>
     </w:pPr>
-    <w:bookmarkStart w:id="0" w:name="_GoBack"/>
-    <w:bookmarkEnd w:id="0"/>
   </w:p>
 </w:ftr>
 </file>
@@ -1475,7 +3099,7 @@
               <v:stroke joinstyle="miter"/>
               <v:path gradientshapeok="t" o:connecttype="rect"/>
             </v:shapetype>
-            <v:shape id="Cuadro de texto 1" o:spid="_x0000_s1032" type="#_x0000_t202" style="position:absolute;margin-left:-43.8pt;margin-top:-9.9pt;width:532.5pt;height:40.5pt;z-index:251659264;visibility:visible;mso-wrap-style:square;mso-height-percent:0;mso-wrap-distance-left:9pt;mso-wrap-distance-top:0;mso-wrap-distance-right:9pt;mso-wrap-distance-bottom:0;mso-position-horizontal:absolute;mso-position-horizontal-relative:text;mso-position-vertical:absolute;mso-position-vertical-relative:text;mso-height-percent:0;mso-height-relative:margin;v-text-anchor:top" o:gfxdata="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" filled="f" stroked="f" strokeweight=".5pt">
+            <v:shape id="Cuadro de texto 1" o:spid="_x0000_s1033" type="#_x0000_t202" style="position:absolute;margin-left:-43.8pt;margin-top:-9.9pt;width:532.5pt;height:40.5pt;z-index:251659264;visibility:visible;mso-wrap-style:square;mso-height-percent:0;mso-wrap-distance-left:9pt;mso-wrap-distance-top:0;mso-wrap-distance-right:9pt;mso-wrap-distance-bottom:0;mso-position-horizontal:absolute;mso-position-horizontal-relative:text;mso-position-vertical:absolute;mso-position-vertical-relative:text;mso-height-percent:0;mso-height-relative:margin;v-text-anchor:top" o:gfxdata="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" filled="f" stroked="f" strokeweight=".5pt">
               <v:textbox>
                 <w:txbxContent>
                   <w:p>
@@ -1654,6 +3278,891 @@
     </w:pPr>
   </w:p>
 </w:hdr>
+</file>
+
+<file path=word/numbering.xml><?xml version="1.0" encoding="utf-8"?>
+<w:numbering xmlns:wpc="http://schemas.microsoft.com/office/word/2010/wordprocessingCanvas" xmlns:mc="http://schemas.openxmlformats.org/markup-compatibility/2006" xmlns:o="urn:schemas-microsoft-com:office:office" xmlns:r="http://schemas.openxmlformats.org/officeDocument/2006/relationships" xmlns:m="http://schemas.openxmlformats.org/officeDocument/2006/math" xmlns:v="urn:schemas-microsoft-com:vml" xmlns:wp14="http://schemas.microsoft.com/office/word/2010/wordprocessingDrawing" xmlns:wp="http://schemas.openxmlformats.org/drawingml/2006/wordprocessingDrawing" xmlns:w10="urn:schemas-microsoft-com:office:word" xmlns:w="http://schemas.openxmlformats.org/wordprocessingml/2006/main" xmlns:w14="http://schemas.microsoft.com/office/word/2010/wordml" xmlns:w15="http://schemas.microsoft.com/office/word/2012/wordml" xmlns:wpg="http://schemas.microsoft.com/office/word/2010/wordprocessingGroup" xmlns:wpi="http://schemas.microsoft.com/office/word/2010/wordprocessingInk" xmlns:wne="http://schemas.microsoft.com/office/word/2006/wordml" xmlns:wps="http://schemas.microsoft.com/office/word/2010/wordprocessingShape" mc:Ignorable="w14 w15 wp14">
+  <w:abstractNum w:abstractNumId="0">
+    <w:nsid w:val="00FC75EC"/>
+    <w:multiLevelType w:val="hybridMultilevel"/>
+    <w:tmpl w:val="53EE266A"/>
+    <w:lvl w:ilvl="0" w:tplc="2C0A000B">
+      <w:start w:val="1"/>
+      <w:numFmt w:val="bullet"/>
+      <w:lvlText w:val=""/>
+      <w:lvlJc w:val="left"/>
+      <w:pPr>
+        <w:ind w:left="720" w:hanging="360"/>
+      </w:pPr>
+      <w:rPr>
+        <w:rFonts w:ascii="Wingdings" w:hAnsi="Wingdings" w:hint="default"/>
+      </w:rPr>
+    </w:lvl>
+    <w:lvl w:ilvl="1" w:tplc="2C0A0003" w:tentative="1">
+      <w:start w:val="1"/>
+      <w:numFmt w:val="bullet"/>
+      <w:lvlText w:val="o"/>
+      <w:lvlJc w:val="left"/>
+      <w:pPr>
+        <w:ind w:left="1440" w:hanging="360"/>
+      </w:pPr>
+      <w:rPr>
+        <w:rFonts w:ascii="Courier New" w:hAnsi="Courier New" w:cs="Courier New" w:hint="default"/>
+      </w:rPr>
+    </w:lvl>
+    <w:lvl w:ilvl="2" w:tplc="2C0A0005" w:tentative="1">
+      <w:start w:val="1"/>
+      <w:numFmt w:val="bullet"/>
+      <w:lvlText w:val=""/>
+      <w:lvlJc w:val="left"/>
+      <w:pPr>
+        <w:ind w:left="2160" w:hanging="360"/>
+      </w:pPr>
+      <w:rPr>
+        <w:rFonts w:ascii="Wingdings" w:hAnsi="Wingdings" w:hint="default"/>
+      </w:rPr>
+    </w:lvl>
+    <w:lvl w:ilvl="3" w:tplc="2C0A0001" w:tentative="1">
+      <w:start w:val="1"/>
+      <w:numFmt w:val="bullet"/>
+      <w:lvlText w:val=""/>
+      <w:lvlJc w:val="left"/>
+      <w:pPr>
+        <w:ind w:left="2880" w:hanging="360"/>
+      </w:pPr>
+      <w:rPr>
+        <w:rFonts w:ascii="Symbol" w:hAnsi="Symbol" w:hint="default"/>
+      </w:rPr>
+    </w:lvl>
+    <w:lvl w:ilvl="4" w:tplc="2C0A0003" w:tentative="1">
+      <w:start w:val="1"/>
+      <w:numFmt w:val="bullet"/>
+      <w:lvlText w:val="o"/>
+      <w:lvlJc w:val="left"/>
+      <w:pPr>
+        <w:ind w:left="3600" w:hanging="360"/>
+      </w:pPr>
+      <w:rPr>
+        <w:rFonts w:ascii="Courier New" w:hAnsi="Courier New" w:cs="Courier New" w:hint="default"/>
+      </w:rPr>
+    </w:lvl>
+    <w:lvl w:ilvl="5" w:tplc="2C0A0005" w:tentative="1">
+      <w:start w:val="1"/>
+      <w:numFmt w:val="bullet"/>
+      <w:lvlText w:val=""/>
+      <w:lvlJc w:val="left"/>
+      <w:pPr>
+        <w:ind w:left="4320" w:hanging="360"/>
+      </w:pPr>
+      <w:rPr>
+        <w:rFonts w:ascii="Wingdings" w:hAnsi="Wingdings" w:hint="default"/>
+      </w:rPr>
+    </w:lvl>
+    <w:lvl w:ilvl="6" w:tplc="2C0A0001" w:tentative="1">
+      <w:start w:val="1"/>
+      <w:numFmt w:val="bullet"/>
+      <w:lvlText w:val=""/>
+      <w:lvlJc w:val="left"/>
+      <w:pPr>
+        <w:ind w:left="5040" w:hanging="360"/>
+      </w:pPr>
+      <w:rPr>
+        <w:rFonts w:ascii="Symbol" w:hAnsi="Symbol" w:hint="default"/>
+      </w:rPr>
+    </w:lvl>
+    <w:lvl w:ilvl="7" w:tplc="2C0A0003" w:tentative="1">
+      <w:start w:val="1"/>
+      <w:numFmt w:val="bullet"/>
+      <w:lvlText w:val="o"/>
+      <w:lvlJc w:val="left"/>
+      <w:pPr>
+        <w:ind w:left="5760" w:hanging="360"/>
+      </w:pPr>
+      <w:rPr>
+        <w:rFonts w:ascii="Courier New" w:hAnsi="Courier New" w:cs="Courier New" w:hint="default"/>
+      </w:rPr>
+    </w:lvl>
+    <w:lvl w:ilvl="8" w:tplc="2C0A0005" w:tentative="1">
+      <w:start w:val="1"/>
+      <w:numFmt w:val="bullet"/>
+      <w:lvlText w:val=""/>
+      <w:lvlJc w:val="left"/>
+      <w:pPr>
+        <w:ind w:left="6480" w:hanging="360"/>
+      </w:pPr>
+      <w:rPr>
+        <w:rFonts w:ascii="Wingdings" w:hAnsi="Wingdings" w:hint="default"/>
+      </w:rPr>
+    </w:lvl>
+  </w:abstractNum>
+  <w:abstractNum w:abstractNumId="1">
+    <w:nsid w:val="05460747"/>
+    <w:multiLevelType w:val="hybridMultilevel"/>
+    <w:tmpl w:val="4508B01E"/>
+    <w:lvl w:ilvl="0" w:tplc="2C0A0005">
+      <w:start w:val="1"/>
+      <w:numFmt w:val="bullet"/>
+      <w:lvlText w:val=""/>
+      <w:lvlJc w:val="left"/>
+      <w:pPr>
+        <w:ind w:left="720" w:hanging="360"/>
+      </w:pPr>
+      <w:rPr>
+        <w:rFonts w:ascii="Wingdings" w:hAnsi="Wingdings" w:hint="default"/>
+      </w:rPr>
+    </w:lvl>
+    <w:lvl w:ilvl="1" w:tplc="2C0A0003" w:tentative="1">
+      <w:start w:val="1"/>
+      <w:numFmt w:val="bullet"/>
+      <w:lvlText w:val="o"/>
+      <w:lvlJc w:val="left"/>
+      <w:pPr>
+        <w:ind w:left="1440" w:hanging="360"/>
+      </w:pPr>
+      <w:rPr>
+        <w:rFonts w:ascii="Courier New" w:hAnsi="Courier New" w:cs="Courier New" w:hint="default"/>
+      </w:rPr>
+    </w:lvl>
+    <w:lvl w:ilvl="2" w:tplc="2C0A0005" w:tentative="1">
+      <w:start w:val="1"/>
+      <w:numFmt w:val="bullet"/>
+      <w:lvlText w:val=""/>
+      <w:lvlJc w:val="left"/>
+      <w:pPr>
+        <w:ind w:left="2160" w:hanging="360"/>
+      </w:pPr>
+      <w:rPr>
+        <w:rFonts w:ascii="Wingdings" w:hAnsi="Wingdings" w:hint="default"/>
+      </w:rPr>
+    </w:lvl>
+    <w:lvl w:ilvl="3" w:tplc="2C0A0001" w:tentative="1">
+      <w:start w:val="1"/>
+      <w:numFmt w:val="bullet"/>
+      <w:lvlText w:val=""/>
+      <w:lvlJc w:val="left"/>
+      <w:pPr>
+        <w:ind w:left="2880" w:hanging="360"/>
+      </w:pPr>
+      <w:rPr>
+        <w:rFonts w:ascii="Symbol" w:hAnsi="Symbol" w:hint="default"/>
+      </w:rPr>
+    </w:lvl>
+    <w:lvl w:ilvl="4" w:tplc="2C0A0003" w:tentative="1">
+      <w:start w:val="1"/>
+      <w:numFmt w:val="bullet"/>
+      <w:lvlText w:val="o"/>
+      <w:lvlJc w:val="left"/>
+      <w:pPr>
+        <w:ind w:left="3600" w:hanging="360"/>
+      </w:pPr>
+      <w:rPr>
+        <w:rFonts w:ascii="Courier New" w:hAnsi="Courier New" w:cs="Courier New" w:hint="default"/>
+      </w:rPr>
+    </w:lvl>
+    <w:lvl w:ilvl="5" w:tplc="2C0A0005" w:tentative="1">
+      <w:start w:val="1"/>
+      <w:numFmt w:val="bullet"/>
+      <w:lvlText w:val=""/>
+      <w:lvlJc w:val="left"/>
+      <w:pPr>
+        <w:ind w:left="4320" w:hanging="360"/>
+      </w:pPr>
+      <w:rPr>
+        <w:rFonts w:ascii="Wingdings" w:hAnsi="Wingdings" w:hint="default"/>
+      </w:rPr>
+    </w:lvl>
+    <w:lvl w:ilvl="6" w:tplc="2C0A0001" w:tentative="1">
+      <w:start w:val="1"/>
+      <w:numFmt w:val="bullet"/>
+      <w:lvlText w:val=""/>
+      <w:lvlJc w:val="left"/>
+      <w:pPr>
+        <w:ind w:left="5040" w:hanging="360"/>
+      </w:pPr>
+      <w:rPr>
+        <w:rFonts w:ascii="Symbol" w:hAnsi="Symbol" w:hint="default"/>
+      </w:rPr>
+    </w:lvl>
+    <w:lvl w:ilvl="7" w:tplc="2C0A0003" w:tentative="1">
+      <w:start w:val="1"/>
+      <w:numFmt w:val="bullet"/>
+      <w:lvlText w:val="o"/>
+      <w:lvlJc w:val="left"/>
+      <w:pPr>
+        <w:ind w:left="5760" w:hanging="360"/>
+      </w:pPr>
+      <w:rPr>
+        <w:rFonts w:ascii="Courier New" w:hAnsi="Courier New" w:cs="Courier New" w:hint="default"/>
+      </w:rPr>
+    </w:lvl>
+    <w:lvl w:ilvl="8" w:tplc="2C0A0005" w:tentative="1">
+      <w:start w:val="1"/>
+      <w:numFmt w:val="bullet"/>
+      <w:lvlText w:val=""/>
+      <w:lvlJc w:val="left"/>
+      <w:pPr>
+        <w:ind w:left="6480" w:hanging="360"/>
+      </w:pPr>
+      <w:rPr>
+        <w:rFonts w:ascii="Wingdings" w:hAnsi="Wingdings" w:hint="default"/>
+      </w:rPr>
+    </w:lvl>
+  </w:abstractNum>
+  <w:abstractNum w:abstractNumId="2">
+    <w:nsid w:val="1C122508"/>
+    <w:multiLevelType w:val="hybridMultilevel"/>
+    <w:tmpl w:val="68840522"/>
+    <w:lvl w:ilvl="0" w:tplc="B894A6C6">
+      <w:start w:val="2"/>
+      <w:numFmt w:val="bullet"/>
+      <w:lvlText w:val="-"/>
+      <w:lvlJc w:val="left"/>
+      <w:pPr>
+        <w:ind w:left="720" w:hanging="360"/>
+      </w:pPr>
+      <w:rPr>
+        <w:rFonts w:ascii="Courier New" w:eastAsiaTheme="minorHAnsi" w:hAnsi="Courier New" w:cs="Courier New" w:hint="default"/>
+      </w:rPr>
+    </w:lvl>
+    <w:lvl w:ilvl="1" w:tplc="2C0A0003" w:tentative="1">
+      <w:start w:val="1"/>
+      <w:numFmt w:val="bullet"/>
+      <w:lvlText w:val="o"/>
+      <w:lvlJc w:val="left"/>
+      <w:pPr>
+        <w:ind w:left="1440" w:hanging="360"/>
+      </w:pPr>
+      <w:rPr>
+        <w:rFonts w:ascii="Courier New" w:hAnsi="Courier New" w:cs="Courier New" w:hint="default"/>
+      </w:rPr>
+    </w:lvl>
+    <w:lvl w:ilvl="2" w:tplc="2C0A0005" w:tentative="1">
+      <w:start w:val="1"/>
+      <w:numFmt w:val="bullet"/>
+      <w:lvlText w:val=""/>
+      <w:lvlJc w:val="left"/>
+      <w:pPr>
+        <w:ind w:left="2160" w:hanging="360"/>
+      </w:pPr>
+      <w:rPr>
+        <w:rFonts w:ascii="Wingdings" w:hAnsi="Wingdings" w:hint="default"/>
+      </w:rPr>
+    </w:lvl>
+    <w:lvl w:ilvl="3" w:tplc="2C0A0001" w:tentative="1">
+      <w:start w:val="1"/>
+      <w:numFmt w:val="bullet"/>
+      <w:lvlText w:val=""/>
+      <w:lvlJc w:val="left"/>
+      <w:pPr>
+        <w:ind w:left="2880" w:hanging="360"/>
+      </w:pPr>
+      <w:rPr>
+        <w:rFonts w:ascii="Symbol" w:hAnsi="Symbol" w:hint="default"/>
+      </w:rPr>
+    </w:lvl>
+    <w:lvl w:ilvl="4" w:tplc="2C0A0003" w:tentative="1">
+      <w:start w:val="1"/>
+      <w:numFmt w:val="bullet"/>
+      <w:lvlText w:val="o"/>
+      <w:lvlJc w:val="left"/>
+      <w:pPr>
+        <w:ind w:left="3600" w:hanging="360"/>
+      </w:pPr>
+      <w:rPr>
+        <w:rFonts w:ascii="Courier New" w:hAnsi="Courier New" w:cs="Courier New" w:hint="default"/>
+      </w:rPr>
+    </w:lvl>
+    <w:lvl w:ilvl="5" w:tplc="2C0A0005" w:tentative="1">
+      <w:start w:val="1"/>
+      <w:numFmt w:val="bullet"/>
+      <w:lvlText w:val=""/>
+      <w:lvlJc w:val="left"/>
+      <w:pPr>
+        <w:ind w:left="4320" w:hanging="360"/>
+      </w:pPr>
+      <w:rPr>
+        <w:rFonts w:ascii="Wingdings" w:hAnsi="Wingdings" w:hint="default"/>
+      </w:rPr>
+    </w:lvl>
+    <w:lvl w:ilvl="6" w:tplc="2C0A0001" w:tentative="1">
+      <w:start w:val="1"/>
+      <w:numFmt w:val="bullet"/>
+      <w:lvlText w:val=""/>
+      <w:lvlJc w:val="left"/>
+      <w:pPr>
+        <w:ind w:left="5040" w:hanging="360"/>
+      </w:pPr>
+      <w:rPr>
+        <w:rFonts w:ascii="Symbol" w:hAnsi="Symbol" w:hint="default"/>
+      </w:rPr>
+    </w:lvl>
+    <w:lvl w:ilvl="7" w:tplc="2C0A0003" w:tentative="1">
+      <w:start w:val="1"/>
+      <w:numFmt w:val="bullet"/>
+      <w:lvlText w:val="o"/>
+      <w:lvlJc w:val="left"/>
+      <w:pPr>
+        <w:ind w:left="5760" w:hanging="360"/>
+      </w:pPr>
+      <w:rPr>
+        <w:rFonts w:ascii="Courier New" w:hAnsi="Courier New" w:cs="Courier New" w:hint="default"/>
+      </w:rPr>
+    </w:lvl>
+    <w:lvl w:ilvl="8" w:tplc="2C0A0005" w:tentative="1">
+      <w:start w:val="1"/>
+      <w:numFmt w:val="bullet"/>
+      <w:lvlText w:val=""/>
+      <w:lvlJc w:val="left"/>
+      <w:pPr>
+        <w:ind w:left="6480" w:hanging="360"/>
+      </w:pPr>
+      <w:rPr>
+        <w:rFonts w:ascii="Wingdings" w:hAnsi="Wingdings" w:hint="default"/>
+      </w:rPr>
+    </w:lvl>
+  </w:abstractNum>
+  <w:abstractNum w:abstractNumId="3">
+    <w:nsid w:val="1D351E78"/>
+    <w:multiLevelType w:val="hybridMultilevel"/>
+    <w:tmpl w:val="7B725386"/>
+    <w:lvl w:ilvl="0" w:tplc="C3982714">
+      <w:start w:val="1"/>
+      <w:numFmt w:val="decimal"/>
+      <w:lvlText w:val="%1-"/>
+      <w:lvlJc w:val="left"/>
+      <w:pPr>
+        <w:ind w:left="720" w:hanging="360"/>
+      </w:pPr>
+      <w:rPr>
+        <w:rFonts w:hint="default"/>
+      </w:rPr>
+    </w:lvl>
+    <w:lvl w:ilvl="1" w:tplc="2C0A0019" w:tentative="1">
+      <w:start w:val="1"/>
+      <w:numFmt w:val="lowerLetter"/>
+      <w:lvlText w:val="%2."/>
+      <w:lvlJc w:val="left"/>
+      <w:pPr>
+        <w:ind w:left="1440" w:hanging="360"/>
+      </w:pPr>
+    </w:lvl>
+    <w:lvl w:ilvl="2" w:tplc="2C0A001B" w:tentative="1">
+      <w:start w:val="1"/>
+      <w:numFmt w:val="lowerRoman"/>
+      <w:lvlText w:val="%3."/>
+      <w:lvlJc w:val="right"/>
+      <w:pPr>
+        <w:ind w:left="2160" w:hanging="180"/>
+      </w:pPr>
+    </w:lvl>
+    <w:lvl w:ilvl="3" w:tplc="2C0A000F" w:tentative="1">
+      <w:start w:val="1"/>
+      <w:numFmt w:val="decimal"/>
+      <w:lvlText w:val="%4."/>
+      <w:lvlJc w:val="left"/>
+      <w:pPr>
+        <w:ind w:left="2880" w:hanging="360"/>
+      </w:pPr>
+    </w:lvl>
+    <w:lvl w:ilvl="4" w:tplc="2C0A0019" w:tentative="1">
+      <w:start w:val="1"/>
+      <w:numFmt w:val="lowerLetter"/>
+      <w:lvlText w:val="%5."/>
+      <w:lvlJc w:val="left"/>
+      <w:pPr>
+        <w:ind w:left="3600" w:hanging="360"/>
+      </w:pPr>
+    </w:lvl>
+    <w:lvl w:ilvl="5" w:tplc="2C0A001B" w:tentative="1">
+      <w:start w:val="1"/>
+      <w:numFmt w:val="lowerRoman"/>
+      <w:lvlText w:val="%6."/>
+      <w:lvlJc w:val="right"/>
+      <w:pPr>
+        <w:ind w:left="4320" w:hanging="180"/>
+      </w:pPr>
+    </w:lvl>
+    <w:lvl w:ilvl="6" w:tplc="2C0A000F" w:tentative="1">
+      <w:start w:val="1"/>
+      <w:numFmt w:val="decimal"/>
+      <w:lvlText w:val="%7."/>
+      <w:lvlJc w:val="left"/>
+      <w:pPr>
+        <w:ind w:left="5040" w:hanging="360"/>
+      </w:pPr>
+    </w:lvl>
+    <w:lvl w:ilvl="7" w:tplc="2C0A0019" w:tentative="1">
+      <w:start w:val="1"/>
+      <w:numFmt w:val="lowerLetter"/>
+      <w:lvlText w:val="%8."/>
+      <w:lvlJc w:val="left"/>
+      <w:pPr>
+        <w:ind w:left="5760" w:hanging="360"/>
+      </w:pPr>
+    </w:lvl>
+    <w:lvl w:ilvl="8" w:tplc="2C0A001B" w:tentative="1">
+      <w:start w:val="1"/>
+      <w:numFmt w:val="lowerRoman"/>
+      <w:lvlText w:val="%9."/>
+      <w:lvlJc w:val="right"/>
+      <w:pPr>
+        <w:ind w:left="6480" w:hanging="180"/>
+      </w:pPr>
+    </w:lvl>
+  </w:abstractNum>
+  <w:abstractNum w:abstractNumId="4">
+    <w:nsid w:val="32930026"/>
+    <w:multiLevelType w:val="hybridMultilevel"/>
+    <w:tmpl w:val="ED486E62"/>
+    <w:lvl w:ilvl="0" w:tplc="2C0A000F">
+      <w:start w:val="1"/>
+      <w:numFmt w:val="decimal"/>
+      <w:lvlText w:val="%1."/>
+      <w:lvlJc w:val="left"/>
+      <w:pPr>
+        <w:ind w:left="720" w:hanging="360"/>
+      </w:pPr>
+      <w:rPr>
+        <w:rFonts w:hint="default"/>
+      </w:rPr>
+    </w:lvl>
+    <w:lvl w:ilvl="1" w:tplc="2C0A0019" w:tentative="1">
+      <w:start w:val="1"/>
+      <w:numFmt w:val="lowerLetter"/>
+      <w:lvlText w:val="%2."/>
+      <w:lvlJc w:val="left"/>
+      <w:pPr>
+        <w:ind w:left="1440" w:hanging="360"/>
+      </w:pPr>
+    </w:lvl>
+    <w:lvl w:ilvl="2" w:tplc="2C0A001B" w:tentative="1">
+      <w:start w:val="1"/>
+      <w:numFmt w:val="lowerRoman"/>
+      <w:lvlText w:val="%3."/>
+      <w:lvlJc w:val="right"/>
+      <w:pPr>
+        <w:ind w:left="2160" w:hanging="180"/>
+      </w:pPr>
+    </w:lvl>
+    <w:lvl w:ilvl="3" w:tplc="2C0A000F" w:tentative="1">
+      <w:start w:val="1"/>
+      <w:numFmt w:val="decimal"/>
+      <w:lvlText w:val="%4."/>
+      <w:lvlJc w:val="left"/>
+      <w:pPr>
+        <w:ind w:left="2880" w:hanging="360"/>
+      </w:pPr>
+    </w:lvl>
+    <w:lvl w:ilvl="4" w:tplc="2C0A0019" w:tentative="1">
+      <w:start w:val="1"/>
+      <w:numFmt w:val="lowerLetter"/>
+      <w:lvlText w:val="%5."/>
+      <w:lvlJc w:val="left"/>
+      <w:pPr>
+        <w:ind w:left="3600" w:hanging="360"/>
+      </w:pPr>
+    </w:lvl>
+    <w:lvl w:ilvl="5" w:tplc="2C0A001B" w:tentative="1">
+      <w:start w:val="1"/>
+      <w:numFmt w:val="lowerRoman"/>
+      <w:lvlText w:val="%6."/>
+      <w:lvlJc w:val="right"/>
+      <w:pPr>
+        <w:ind w:left="4320" w:hanging="180"/>
+      </w:pPr>
+    </w:lvl>
+    <w:lvl w:ilvl="6" w:tplc="2C0A000F" w:tentative="1">
+      <w:start w:val="1"/>
+      <w:numFmt w:val="decimal"/>
+      <w:lvlText w:val="%7."/>
+      <w:lvlJc w:val="left"/>
+      <w:pPr>
+        <w:ind w:left="5040" w:hanging="360"/>
+      </w:pPr>
+    </w:lvl>
+    <w:lvl w:ilvl="7" w:tplc="2C0A0019" w:tentative="1">
+      <w:start w:val="1"/>
+      <w:numFmt w:val="lowerLetter"/>
+      <w:lvlText w:val="%8."/>
+      <w:lvlJc w:val="left"/>
+      <w:pPr>
+        <w:ind w:left="5760" w:hanging="360"/>
+      </w:pPr>
+    </w:lvl>
+    <w:lvl w:ilvl="8" w:tplc="2C0A001B" w:tentative="1">
+      <w:start w:val="1"/>
+      <w:numFmt w:val="lowerRoman"/>
+      <w:lvlText w:val="%9."/>
+      <w:lvlJc w:val="right"/>
+      <w:pPr>
+        <w:ind w:left="6480" w:hanging="180"/>
+      </w:pPr>
+    </w:lvl>
+  </w:abstractNum>
+  <w:abstractNum w:abstractNumId="5">
+    <w:nsid w:val="383D37B7"/>
+    <w:multiLevelType w:val="hybridMultilevel"/>
+    <w:tmpl w:val="F3C80794"/>
+    <w:lvl w:ilvl="0" w:tplc="2C0A0001">
+      <w:start w:val="1"/>
+      <w:numFmt w:val="bullet"/>
+      <w:lvlText w:val=""/>
+      <w:lvlJc w:val="left"/>
+      <w:pPr>
+        <w:ind w:left="720" w:hanging="360"/>
+      </w:pPr>
+      <w:rPr>
+        <w:rFonts w:ascii="Symbol" w:hAnsi="Symbol" w:hint="default"/>
+      </w:rPr>
+    </w:lvl>
+    <w:lvl w:ilvl="1" w:tplc="2C0A0003" w:tentative="1">
+      <w:start w:val="1"/>
+      <w:numFmt w:val="bullet"/>
+      <w:lvlText w:val="o"/>
+      <w:lvlJc w:val="left"/>
+      <w:pPr>
+        <w:ind w:left="1440" w:hanging="360"/>
+      </w:pPr>
+      <w:rPr>
+        <w:rFonts w:ascii="Courier New" w:hAnsi="Courier New" w:cs="Courier New" w:hint="default"/>
+      </w:rPr>
+    </w:lvl>
+    <w:lvl w:ilvl="2" w:tplc="2C0A0005" w:tentative="1">
+      <w:start w:val="1"/>
+      <w:numFmt w:val="bullet"/>
+      <w:lvlText w:val=""/>
+      <w:lvlJc w:val="left"/>
+      <w:pPr>
+        <w:ind w:left="2160" w:hanging="360"/>
+      </w:pPr>
+      <w:rPr>
+        <w:rFonts w:ascii="Wingdings" w:hAnsi="Wingdings" w:hint="default"/>
+      </w:rPr>
+    </w:lvl>
+    <w:lvl w:ilvl="3" w:tplc="2C0A0001" w:tentative="1">
+      <w:start w:val="1"/>
+      <w:numFmt w:val="bullet"/>
+      <w:lvlText w:val=""/>
+      <w:lvlJc w:val="left"/>
+      <w:pPr>
+        <w:ind w:left="2880" w:hanging="360"/>
+      </w:pPr>
+      <w:rPr>
+        <w:rFonts w:ascii="Symbol" w:hAnsi="Symbol" w:hint="default"/>
+      </w:rPr>
+    </w:lvl>
+    <w:lvl w:ilvl="4" w:tplc="2C0A0003" w:tentative="1">
+      <w:start w:val="1"/>
+      <w:numFmt w:val="bullet"/>
+      <w:lvlText w:val="o"/>
+      <w:lvlJc w:val="left"/>
+      <w:pPr>
+        <w:ind w:left="3600" w:hanging="360"/>
+      </w:pPr>
+      <w:rPr>
+        <w:rFonts w:ascii="Courier New" w:hAnsi="Courier New" w:cs="Courier New" w:hint="default"/>
+      </w:rPr>
+    </w:lvl>
+    <w:lvl w:ilvl="5" w:tplc="2C0A0005" w:tentative="1">
+      <w:start w:val="1"/>
+      <w:numFmt w:val="bullet"/>
+      <w:lvlText w:val=""/>
+      <w:lvlJc w:val="left"/>
+      <w:pPr>
+        <w:ind w:left="4320" w:hanging="360"/>
+      </w:pPr>
+      <w:rPr>
+        <w:rFonts w:ascii="Wingdings" w:hAnsi="Wingdings" w:hint="default"/>
+      </w:rPr>
+    </w:lvl>
+    <w:lvl w:ilvl="6" w:tplc="2C0A0001" w:tentative="1">
+      <w:start w:val="1"/>
+      <w:numFmt w:val="bullet"/>
+      <w:lvlText w:val=""/>
+      <w:lvlJc w:val="left"/>
+      <w:pPr>
+        <w:ind w:left="5040" w:hanging="360"/>
+      </w:pPr>
+      <w:rPr>
+        <w:rFonts w:ascii="Symbol" w:hAnsi="Symbol" w:hint="default"/>
+      </w:rPr>
+    </w:lvl>
+    <w:lvl w:ilvl="7" w:tplc="2C0A0003" w:tentative="1">
+      <w:start w:val="1"/>
+      <w:numFmt w:val="bullet"/>
+      <w:lvlText w:val="o"/>
+      <w:lvlJc w:val="left"/>
+      <w:pPr>
+        <w:ind w:left="5760" w:hanging="360"/>
+      </w:pPr>
+      <w:rPr>
+        <w:rFonts w:ascii="Courier New" w:hAnsi="Courier New" w:cs="Courier New" w:hint="default"/>
+      </w:rPr>
+    </w:lvl>
+    <w:lvl w:ilvl="8" w:tplc="2C0A0005" w:tentative="1">
+      <w:start w:val="1"/>
+      <w:numFmt w:val="bullet"/>
+      <w:lvlText w:val=""/>
+      <w:lvlJc w:val="left"/>
+      <w:pPr>
+        <w:ind w:left="6480" w:hanging="360"/>
+      </w:pPr>
+      <w:rPr>
+        <w:rFonts w:ascii="Wingdings" w:hAnsi="Wingdings" w:hint="default"/>
+      </w:rPr>
+    </w:lvl>
+  </w:abstractNum>
+  <w:abstractNum w:abstractNumId="6">
+    <w:nsid w:val="3C6F251E"/>
+    <w:multiLevelType w:val="multilevel"/>
+    <w:tmpl w:val="6D189858"/>
+    <w:lvl w:ilvl="0">
+      <w:start w:val="1"/>
+      <w:numFmt w:val="decimal"/>
+      <w:lvlText w:val="%1"/>
+      <w:lvlJc w:val="left"/>
+      <w:pPr>
+        <w:ind w:left="360" w:hanging="360"/>
+      </w:pPr>
+      <w:rPr>
+        <w:rFonts w:hint="default"/>
+      </w:rPr>
+    </w:lvl>
+    <w:lvl w:ilvl="1">
+      <w:start w:val="1"/>
+      <w:numFmt w:val="decimal"/>
+      <w:lvlText w:val="%1.%2"/>
+      <w:lvlJc w:val="left"/>
+      <w:pPr>
+        <w:ind w:left="1080" w:hanging="360"/>
+      </w:pPr>
+      <w:rPr>
+        <w:rFonts w:hint="default"/>
+      </w:rPr>
+    </w:lvl>
+    <w:lvl w:ilvl="2">
+      <w:start w:val="1"/>
+      <w:numFmt w:val="decimal"/>
+      <w:lvlText w:val="%1.%2.%3"/>
+      <w:lvlJc w:val="left"/>
+      <w:pPr>
+        <w:ind w:left="2160" w:hanging="720"/>
+      </w:pPr>
+      <w:rPr>
+        <w:rFonts w:hint="default"/>
+      </w:rPr>
+    </w:lvl>
+    <w:lvl w:ilvl="3">
+      <w:start w:val="1"/>
+      <w:numFmt w:val="decimal"/>
+      <w:lvlText w:val="%1.%2.%3.%4"/>
+      <w:lvlJc w:val="left"/>
+      <w:pPr>
+        <w:ind w:left="2880" w:hanging="720"/>
+      </w:pPr>
+      <w:rPr>
+        <w:rFonts w:hint="default"/>
+      </w:rPr>
+    </w:lvl>
+    <w:lvl w:ilvl="4">
+      <w:start w:val="1"/>
+      <w:numFmt w:val="decimal"/>
+      <w:lvlText w:val="%1.%2.%3.%4.%5"/>
+      <w:lvlJc w:val="left"/>
+      <w:pPr>
+        <w:ind w:left="3960" w:hanging="1080"/>
+      </w:pPr>
+      <w:rPr>
+        <w:rFonts w:hint="default"/>
+      </w:rPr>
+    </w:lvl>
+    <w:lvl w:ilvl="5">
+      <w:start w:val="1"/>
+      <w:numFmt w:val="decimal"/>
+      <w:lvlText w:val="%1.%2.%3.%4.%5.%6"/>
+      <w:lvlJc w:val="left"/>
+      <w:pPr>
+        <w:ind w:left="4680" w:hanging="1080"/>
+      </w:pPr>
+      <w:rPr>
+        <w:rFonts w:hint="default"/>
+      </w:rPr>
+    </w:lvl>
+    <w:lvl w:ilvl="6">
+      <w:start w:val="1"/>
+      <w:numFmt w:val="decimal"/>
+      <w:lvlText w:val="%1.%2.%3.%4.%5.%6.%7"/>
+      <w:lvlJc w:val="left"/>
+      <w:pPr>
+        <w:ind w:left="5760" w:hanging="1440"/>
+      </w:pPr>
+      <w:rPr>
+        <w:rFonts w:hint="default"/>
+      </w:rPr>
+    </w:lvl>
+    <w:lvl w:ilvl="7">
+      <w:start w:val="1"/>
+      <w:numFmt w:val="decimal"/>
+      <w:lvlText w:val="%1.%2.%3.%4.%5.%6.%7.%8"/>
+      <w:lvlJc w:val="left"/>
+      <w:pPr>
+        <w:ind w:left="6480" w:hanging="1440"/>
+      </w:pPr>
+      <w:rPr>
+        <w:rFonts w:hint="default"/>
+      </w:rPr>
+    </w:lvl>
+    <w:lvl w:ilvl="8">
+      <w:start w:val="1"/>
+      <w:numFmt w:val="decimal"/>
+      <w:lvlText w:val="%1.%2.%3.%4.%5.%6.%7.%8.%9"/>
+      <w:lvlJc w:val="left"/>
+      <w:pPr>
+        <w:ind w:left="7560" w:hanging="1800"/>
+      </w:pPr>
+      <w:rPr>
+        <w:rFonts w:hint="default"/>
+      </w:rPr>
+    </w:lvl>
+  </w:abstractNum>
+  <w:abstractNum w:abstractNumId="7">
+    <w:nsid w:val="49A50EF0"/>
+    <w:multiLevelType w:val="hybridMultilevel"/>
+    <w:tmpl w:val="6A20E52C"/>
+    <w:lvl w:ilvl="0" w:tplc="2C0A0001">
+      <w:start w:val="1"/>
+      <w:numFmt w:val="bullet"/>
+      <w:lvlText w:val=""/>
+      <w:lvlJc w:val="left"/>
+      <w:pPr>
+        <w:ind w:left="720" w:hanging="360"/>
+      </w:pPr>
+      <w:rPr>
+        <w:rFonts w:ascii="Symbol" w:hAnsi="Symbol" w:hint="default"/>
+      </w:rPr>
+    </w:lvl>
+    <w:lvl w:ilvl="1" w:tplc="2C0A0003" w:tentative="1">
+      <w:start w:val="1"/>
+      <w:numFmt w:val="bullet"/>
+      <w:lvlText w:val="o"/>
+      <w:lvlJc w:val="left"/>
+      <w:pPr>
+        <w:ind w:left="1440" w:hanging="360"/>
+      </w:pPr>
+      <w:rPr>
+        <w:rFonts w:ascii="Courier New" w:hAnsi="Courier New" w:cs="Courier New" w:hint="default"/>
+      </w:rPr>
+    </w:lvl>
+    <w:lvl w:ilvl="2" w:tplc="2C0A0005" w:tentative="1">
+      <w:start w:val="1"/>
+      <w:numFmt w:val="bullet"/>
+      <w:lvlText w:val=""/>
+      <w:lvlJc w:val="left"/>
+      <w:pPr>
+        <w:ind w:left="2160" w:hanging="360"/>
+      </w:pPr>
+      <w:rPr>
+        <w:rFonts w:ascii="Wingdings" w:hAnsi="Wingdings" w:hint="default"/>
+      </w:rPr>
+    </w:lvl>
+    <w:lvl w:ilvl="3" w:tplc="2C0A0001" w:tentative="1">
+      <w:start w:val="1"/>
+      <w:numFmt w:val="bullet"/>
+      <w:lvlText w:val=""/>
+      <w:lvlJc w:val="left"/>
+      <w:pPr>
+        <w:ind w:left="2880" w:hanging="360"/>
+      </w:pPr>
+      <w:rPr>
+        <w:rFonts w:ascii="Symbol" w:hAnsi="Symbol" w:hint="default"/>
+      </w:rPr>
+    </w:lvl>
+    <w:lvl w:ilvl="4" w:tplc="2C0A0003" w:tentative="1">
+      <w:start w:val="1"/>
+      <w:numFmt w:val="bullet"/>
+      <w:lvlText w:val="o"/>
+      <w:lvlJc w:val="left"/>
+      <w:pPr>
+        <w:ind w:left="3600" w:hanging="360"/>
+      </w:pPr>
+      <w:rPr>
+        <w:rFonts w:ascii="Courier New" w:hAnsi="Courier New" w:cs="Courier New" w:hint="default"/>
+      </w:rPr>
+    </w:lvl>
+    <w:lvl w:ilvl="5" w:tplc="2C0A0005" w:tentative="1">
+      <w:start w:val="1"/>
+      <w:numFmt w:val="bullet"/>
+      <w:lvlText w:val=""/>
+      <w:lvlJc w:val="left"/>
+      <w:pPr>
+        <w:ind w:left="4320" w:hanging="360"/>
+      </w:pPr>
+      <w:rPr>
+        <w:rFonts w:ascii="Wingdings" w:hAnsi="Wingdings" w:hint="default"/>
+      </w:rPr>
+    </w:lvl>
+    <w:lvl w:ilvl="6" w:tplc="2C0A0001" w:tentative="1">
+      <w:start w:val="1"/>
+      <w:numFmt w:val="bullet"/>
+      <w:lvlText w:val=""/>
+      <w:lvlJc w:val="left"/>
+      <w:pPr>
+        <w:ind w:left="5040" w:hanging="360"/>
+      </w:pPr>
+      <w:rPr>
+        <w:rFonts w:ascii="Symbol" w:hAnsi="Symbol" w:hint="default"/>
+      </w:rPr>
+    </w:lvl>
+    <w:lvl w:ilvl="7" w:tplc="2C0A0003" w:tentative="1">
+      <w:start w:val="1"/>
+      <w:numFmt w:val="bullet"/>
+      <w:lvlText w:val="o"/>
+      <w:lvlJc w:val="left"/>
+      <w:pPr>
+        <w:ind w:left="5760" w:hanging="360"/>
+      </w:pPr>
+      <w:rPr>
+        <w:rFonts w:ascii="Courier New" w:hAnsi="Courier New" w:cs="Courier New" w:hint="default"/>
+      </w:rPr>
+    </w:lvl>
+    <w:lvl w:ilvl="8" w:tplc="2C0A0005" w:tentative="1">
+      <w:start w:val="1"/>
+      <w:numFmt w:val="bullet"/>
+      <w:lvlText w:val=""/>
+      <w:lvlJc w:val="left"/>
+      <w:pPr>
+        <w:ind w:left="6480" w:hanging="360"/>
+      </w:pPr>
+      <w:rPr>
+        <w:rFonts w:ascii="Wingdings" w:hAnsi="Wingdings" w:hint="default"/>
+      </w:rPr>
+    </w:lvl>
+  </w:abstractNum>
+  <w:num w:numId="1">
+    <w:abstractNumId w:val="7"/>
+  </w:num>
+  <w:num w:numId="2">
+    <w:abstractNumId w:val="5"/>
+  </w:num>
+  <w:num w:numId="3">
+    <w:abstractNumId w:val="0"/>
+  </w:num>
+  <w:num w:numId="4">
+    <w:abstractNumId w:val="3"/>
+  </w:num>
+  <w:num w:numId="5">
+    <w:abstractNumId w:val="6"/>
+  </w:num>
+  <w:num w:numId="6">
+    <w:abstractNumId w:val="2"/>
+  </w:num>
+  <w:num w:numId="7">
+    <w:abstractNumId w:val="1"/>
+  </w:num>
+  <w:num w:numId="8">
+    <w:abstractNumId w:val="4"/>
+  </w:num>
+</w:numbering>
 </file>
 
 <file path=word/styles.xml><?xml version="1.0" encoding="utf-8"?>
@@ -2146,537 +4655,18 @@
     <w:uiPriority w:val="99"/>
     <w:rsid w:val="008B3EBC"/>
   </w:style>
-</w:styles>
-</file>
-
-<file path=word/glossary/document.xml><?xml version="1.0" encoding="utf-8"?>
-<w:glossaryDocument xmlns:wpc="http://schemas.microsoft.com/office/word/2010/wordprocessingCanvas" xmlns:mc="http://schemas.openxmlformats.org/markup-compatibility/2006" xmlns:o="urn:schemas-microsoft-com:office:office" xmlns:r="http://schemas.openxmlformats.org/officeDocument/2006/relationships" xmlns:m="http://schemas.openxmlformats.org/officeDocument/2006/math" xmlns:v="urn:schemas-microsoft-com:vml" xmlns:wp14="http://schemas.microsoft.com/office/word/2010/wordprocessingDrawing" xmlns:wp="http://schemas.openxmlformats.org/drawingml/2006/wordprocessingDrawing" xmlns:w10="urn:schemas-microsoft-com:office:word" xmlns:w="http://schemas.openxmlformats.org/wordprocessingml/2006/main" xmlns:w14="http://schemas.microsoft.com/office/word/2010/wordml" xmlns:w15="http://schemas.microsoft.com/office/word/2012/wordml" xmlns:wpg="http://schemas.microsoft.com/office/word/2010/wordprocessingGroup" xmlns:wpi="http://schemas.microsoft.com/office/word/2010/wordprocessingInk" xmlns:wne="http://schemas.microsoft.com/office/word/2006/wordml" xmlns:wps="http://schemas.microsoft.com/office/word/2010/wordprocessingShape" mc:Ignorable="w14 w15 wp14"/>
-</file>
-
-<file path=word/glossary/fontTable.xml><?xml version="1.0" encoding="utf-8"?>
-<w:fonts xmlns:mc="http://schemas.openxmlformats.org/markup-compatibility/2006" xmlns:r="http://schemas.openxmlformats.org/officeDocument/2006/relationships" xmlns:w="http://schemas.openxmlformats.org/wordprocessingml/2006/main" xmlns:w14="http://schemas.microsoft.com/office/word/2010/wordml" xmlns:w15="http://schemas.microsoft.com/office/word/2012/wordml" mc:Ignorable="w14 w15">
-  <w:font w:name="Calibri">
-    <w:panose1 w:val="020F0502020204030204"/>
-    <w:charset w:val="00"/>
-    <w:family w:val="swiss"/>
-    <w:pitch w:val="variable"/>
-    <w:sig w:usb0="E00002FF" w:usb1="4000ACFF" w:usb2="00000001" w:usb3="00000000" w:csb0="0000019F" w:csb1="00000000"/>
-  </w:font>
-  <w:font w:name="Times New Roman">
-    <w:panose1 w:val="02020603050405020304"/>
-    <w:charset w:val="00"/>
-    <w:family w:val="roman"/>
-    <w:pitch w:val="variable"/>
-    <w:sig w:usb0="E0002EFF" w:usb1="C0007843" w:usb2="00000009" w:usb3="00000000" w:csb0="000001FF" w:csb1="00000000"/>
-  </w:font>
-  <w:font w:name="Courier New">
-    <w:panose1 w:val="02070309020205020404"/>
-    <w:charset w:val="00"/>
-    <w:family w:val="modern"/>
-    <w:pitch w:val="fixed"/>
-    <w:sig w:usb0="E0002AFF" w:usb1="C0007843" w:usb2="00000009" w:usb3="00000000" w:csb0="000001FF" w:csb1="00000000"/>
-  </w:font>
-  <w:font w:name="Arial">
-    <w:panose1 w:val="020B0604020202020204"/>
-    <w:charset w:val="00"/>
-    <w:family w:val="swiss"/>
-    <w:pitch w:val="variable"/>
-    <w:sig w:usb0="E0002AFF" w:usb1="C0007843" w:usb2="00000009" w:usb3="00000000" w:csb0="000001FF" w:csb1="00000000"/>
-  </w:font>
-  <w:font w:name="Consolas">
-    <w:panose1 w:val="020B0609020204030204"/>
-    <w:charset w:val="00"/>
-    <w:family w:val="modern"/>
-    <w:pitch w:val="fixed"/>
-    <w:sig w:usb0="E10002FF" w:usb1="4000FCFF" w:usb2="00000009" w:usb3="00000000" w:csb0="0000019F" w:csb1="00000000"/>
-  </w:font>
-  <w:font w:name="Calibri Light">
-    <w:panose1 w:val="020F0302020204030204"/>
-    <w:charset w:val="00"/>
-    <w:family w:val="swiss"/>
-    <w:pitch w:val="variable"/>
-    <w:sig w:usb0="A00002EF" w:usb1="4000207B" w:usb2="00000000" w:usb3="00000000" w:csb0="0000019F" w:csb1="00000000"/>
-  </w:font>
-</w:fonts>
-</file>
-
-<file path=word/glossary/settings.xml><?xml version="1.0" encoding="utf-8"?>
-<w:settings xmlns:mc="http://schemas.openxmlformats.org/markup-compatibility/2006" xmlns:o="urn:schemas-microsoft-com:office:office" xmlns:r="http://schemas.openxmlformats.org/officeDocument/2006/relationships" xmlns:m="http://schemas.openxmlformats.org/officeDocument/2006/math" xmlns:v="urn:schemas-microsoft-com:vml" xmlns:w10="urn:schemas-microsoft-com:office:word" xmlns:w="http://schemas.openxmlformats.org/wordprocessingml/2006/main" xmlns:w14="http://schemas.microsoft.com/office/word/2010/wordml" xmlns:w15="http://schemas.microsoft.com/office/word/2012/wordml" xmlns:sl="http://schemas.openxmlformats.org/schemaLibrary/2006/main" mc:Ignorable="w14 w15">
-  <w:view w:val="normal"/>
-  <w:defaultTabStop w:val="708"/>
-  <w:hyphenationZone w:val="425"/>
-  <w:characterSpacingControl w:val="doNotCompress"/>
-  <w:compat>
-    <w:useFELayout/>
-    <w:compatSetting w:name="compatibilityMode" w:uri="http://schemas.microsoft.com/office/word" w:val="15"/>
-    <w:compatSetting w:name="overrideTableStyleFontSizeAndJustification" w:uri="http://schemas.microsoft.com/office/word" w:val="1"/>
-    <w:compatSetting w:name="enableOpenTypeFeatures" w:uri="http://schemas.microsoft.com/office/word" w:val="1"/>
-    <w:compatSetting w:name="doNotFlipMirrorIndents" w:uri="http://schemas.microsoft.com/office/word" w:val="1"/>
-    <w:compatSetting w:name="differentiateMultirowTableHeaders" w:uri="http://schemas.microsoft.com/office/word" w:val="1"/>
-  </w:compat>
-  <w:rsids>
-    <w:rsidRoot w:val="00654723"/>
-    <w:rsid w:val="00654723"/>
-    <w:rsid w:val="00C34E0B"/>
-  </w:rsids>
-  <m:mathPr>
-    <m:mathFont m:val="Cambria Math"/>
-    <m:brkBin m:val="before"/>
-    <m:brkBinSub m:val="--"/>
-    <m:smallFrac m:val="0"/>
-    <m:dispDef/>
-    <m:lMargin m:val="0"/>
-    <m:rMargin m:val="0"/>
-    <m:defJc m:val="centerGroup"/>
-    <m:wrapIndent m:val="1440"/>
-    <m:intLim m:val="subSup"/>
-    <m:naryLim m:val="undOvr"/>
-  </m:mathPr>
-  <w:themeFontLang w:val="es-AR"/>
-  <w:clrSchemeMapping w:bg1="light1" w:t1="dark1" w:bg2="light2" w:t2="dark2" w:accent1="accent1" w:accent2="accent2" w:accent3="accent3" w:accent4="accent4" w:accent5="accent5" w:accent6="accent6" w:hyperlink="hyperlink" w:followedHyperlink="followedHyperlink"/>
-  <w:decimalSymbol w:val=","/>
-  <w:listSeparator w:val=","/>
-  <w15:chartTrackingRefBased/>
-</w:settings>
-</file>
-
-<file path=word/glossary/styles.xml><?xml version="1.0" encoding="utf-8"?>
-<w:styles xmlns:mc="http://schemas.openxmlformats.org/markup-compatibility/2006" xmlns:r="http://schemas.openxmlformats.org/officeDocument/2006/relationships" xmlns:w="http://schemas.openxmlformats.org/wordprocessingml/2006/main" xmlns:w14="http://schemas.microsoft.com/office/word/2010/wordml" xmlns:w15="http://schemas.microsoft.com/office/word/2012/wordml" mc:Ignorable="w14 w15">
-  <w:docDefaults>
-    <w:rPrDefault>
-      <w:rPr>
-        <w:rFonts w:asciiTheme="minorHAnsi" w:eastAsiaTheme="minorEastAsia" w:hAnsiTheme="minorHAnsi" w:cstheme="minorBidi"/>
-        <w:sz w:val="22"/>
-        <w:szCs w:val="22"/>
-        <w:lang w:val="es-AR" w:eastAsia="es-AR" w:bidi="ar-SA"/>
-      </w:rPr>
-    </w:rPrDefault>
-    <w:pPrDefault>
-      <w:pPr>
-        <w:spacing w:after="160" w:line="259" w:lineRule="auto"/>
-      </w:pPr>
-    </w:pPrDefault>
-  </w:docDefaults>
-  <w:latentStyles w:defLockedState="0" w:defUIPriority="99" w:defSemiHidden="0" w:defUnhideWhenUsed="0" w:defQFormat="0" w:count="371">
-    <w:lsdException w:name="Normal" w:uiPriority="0" w:qFormat="1"/>
-    <w:lsdException w:name="heading 1" w:uiPriority="9" w:qFormat="1"/>
-    <w:lsdException w:name="heading 2" w:semiHidden="1" w:uiPriority="9" w:unhideWhenUsed="1" w:qFormat="1"/>
-    <w:lsdException w:name="heading 3" w:semiHidden="1" w:uiPriority="9" w:unhideWhenUsed="1" w:qFormat="1"/>
-    <w:lsdException w:name="heading 4" w:semiHidden="1" w:uiPriority="9" w:unhideWhenUsed="1" w:qFormat="1"/>
-    <w:lsdException w:name="heading 5" w:semiHidden="1" w:uiPriority="9" w:unhideWhenUsed="1" w:qFormat="1"/>
-    <w:lsdException w:name="heading 6" w:semiHidden="1" w:uiPriority="9" w:unhideWhenUsed="1" w:qFormat="1"/>
-    <w:lsdException w:name="heading 7" w:semiHidden="1" w:uiPriority="9" w:unhideWhenUsed="1" w:qFormat="1"/>
-    <w:lsdException w:name="heading 8" w:semiHidden="1" w:uiPriority="9" w:unhideWhenUsed="1" w:qFormat="1"/>
-    <w:lsdException w:name="heading 9" w:semiHidden="1" w:uiPriority="9" w:unhideWhenUsed="1" w:qFormat="1"/>
-    <w:lsdException w:name="index 1" w:semiHidden="1" w:unhideWhenUsed="1"/>
-    <w:lsdException w:name="index 2" w:semiHidden="1" w:unhideWhenUsed="1"/>
-    <w:lsdException w:name="index 3" w:semiHidden="1" w:unhideWhenUsed="1"/>
-    <w:lsdException w:name="index 4" w:semiHidden="1" w:unhideWhenUsed="1"/>
-    <w:lsdException w:name="index 5" w:semiHidden="1" w:unhideWhenUsed="1"/>
-    <w:lsdException w:name="index 6" w:semiHidden="1" w:unhideWhenUsed="1"/>
-    <w:lsdException w:name="index 7" w:semiHidden="1" w:unhideWhenUsed="1"/>
-    <w:lsdException w:name="index 8" w:semiHidden="1" w:unhideWhenUsed="1"/>
-    <w:lsdException w:name="index 9" w:semiHidden="1" w:unhideWhenUsed="1"/>
-    <w:lsdException w:name="toc 1" w:semiHidden="1" w:uiPriority="39" w:unhideWhenUsed="1"/>
-    <w:lsdException w:name="toc 2" w:semiHidden="1" w:uiPriority="39" w:unhideWhenUsed="1"/>
-    <w:lsdException w:name="toc 3" w:semiHidden="1" w:uiPriority="39" w:unhideWhenUsed="1"/>
-    <w:lsdException w:name="toc 4" w:semiHidden="1" w:uiPriority="39" w:unhideWhenUsed="1"/>
-    <w:lsdException w:name="toc 5" w:semiHidden="1" w:uiPriority="39" w:unhideWhenUsed="1"/>
-    <w:lsdException w:name="toc 6" w:semiHidden="1" w:uiPriority="39" w:unhideWhenUsed="1"/>
-    <w:lsdException w:name="toc 7" w:semiHidden="1" w:uiPriority="39" w:unhideWhenUsed="1"/>
-    <w:lsdException w:name="toc 8" w:semiHidden="1" w:uiPriority="39" w:unhideWhenUsed="1"/>
-    <w:lsdException w:name="toc 9" w:semiHidden="1" w:uiPriority="39" w:unhideWhenUsed="1"/>
-    <w:lsdException w:name="Normal Indent" w:semiHidden="1" w:unhideWhenUsed="1"/>
-    <w:lsdException w:name="footnote text" w:semiHidden="1" w:unhideWhenUsed="1"/>
-    <w:lsdException w:name="annotation text" w:semiHidden="1" w:unhideWhenUsed="1"/>
-    <w:lsdException w:name="header" w:semiHidden="1" w:unhideWhenUsed="1"/>
-    <w:lsdException w:name="footer" w:semiHidden="1" w:unhideWhenUsed="1"/>
-    <w:lsdException w:name="index heading" w:semiHidden="1" w:unhideWhenUsed="1"/>
-    <w:lsdException w:name="caption" w:semiHidden="1" w:uiPriority="35" w:unhideWhenUsed="1" w:qFormat="1"/>
-    <w:lsdException w:name="table of figures" w:semiHidden="1" w:unhideWhenUsed="1"/>
-    <w:lsdException w:name="envelope address" w:semiHidden="1" w:unhideWhenUsed="1"/>
-    <w:lsdException w:name="envelope return" w:semiHidden="1" w:unhideWhenUsed="1"/>
-    <w:lsdException w:name="footnote reference" w:semiHidden="1" w:unhideWhenUsed="1"/>
-    <w:lsdException w:name="annotation reference" w:semiHidden="1" w:unhideWhenUsed="1"/>
-    <w:lsdException w:name="line number" w:semiHidden="1" w:unhideWhenUsed="1"/>
-    <w:lsdException w:name="page number" w:semiHidden="1" w:unhideWhenUsed="1"/>
-    <w:lsdException w:name="endnote reference" w:semiHidden="1" w:unhideWhenUsed="1"/>
-    <w:lsdException w:name="endnote text" w:semiHidden="1" w:unhideWhenUsed="1"/>
-    <w:lsdException w:name="table of authorities" w:semiHidden="1" w:unhideWhenUsed="1"/>
-    <w:lsdException w:name="macro" w:semiHidden="1" w:unhideWhenUsed="1"/>
-    <w:lsdException w:name="toa heading" w:semiHidden="1" w:unhideWhenUsed="1"/>
-    <w:lsdException w:name="List" w:semiHidden="1" w:unhideWhenUsed="1"/>
-    <w:lsdException w:name="List Bullet" w:semiHidden="1" w:unhideWhenUsed="1"/>
-    <w:lsdException w:name="List Number" w:semiHidden="1" w:unhideWhenUsed="1"/>
-    <w:lsdException w:name="List 2" w:semiHidden="1" w:unhideWhenUsed="1"/>
-    <w:lsdException w:name="List 3" w:semiHidden="1" w:unhideWhenUsed="1"/>
-    <w:lsdException w:name="List 4" w:semiHidden="1" w:unhideWhenUsed="1"/>
-    <w:lsdException w:name="List 5" w:semiHidden="1" w:unhideWhenUsed="1"/>
-    <w:lsdException w:name="List Bullet 2" w:semiHidden="1" w:unhideWhenUsed="1"/>
-    <w:lsdException w:name="List Bullet 3" w:semiHidden="1" w:unhideWhenUsed="1"/>
-    <w:lsdException w:name="List Bullet 4" w:semiHidden="1" w:unhideWhenUsed="1"/>
-    <w:lsdException w:name="List Bullet 5" w:semiHidden="1" w:unhideWhenUsed="1"/>
-    <w:lsdException w:name="List Number 2" w:semiHidden="1" w:unhideWhenUsed="1"/>
-    <w:lsdException w:name="List Number 3" w:semiHidden="1" w:unhideWhenUsed="1"/>
-    <w:lsdException w:name="List Number 4" w:semiHidden="1" w:unhideWhenUsed="1"/>
-    <w:lsdException w:name="List Number 5" w:semiHidden="1" w:unhideWhenUsed="1"/>
-    <w:lsdException w:name="Title" w:uiPriority="10" w:qFormat="1"/>
-    <w:lsdException w:name="Closing" w:semiHidden="1" w:unhideWhenUsed="1"/>
-    <w:lsdException w:name="Signature" w:semiHidden="1" w:unhideWhenUsed="1"/>
-    <w:lsdException w:name="Default Paragraph Font" w:semiHidden="1" w:uiPriority="1" w:unhideWhenUsed="1"/>
-    <w:lsdException w:name="Body Text" w:semiHidden="1" w:unhideWhenUsed="1"/>
-    <w:lsdException w:name="Body Text Indent" w:semiHidden="1" w:unhideWhenUsed="1"/>
-    <w:lsdException w:name="List Continue" w:semiHidden="1" w:unhideWhenUsed="1"/>
-    <w:lsdException w:name="List Continue 2" w:semiHidden="1" w:unhideWhenUsed="1"/>
-    <w:lsdException w:name="List Continue 3" w:semiHidden="1" w:unhideWhenUsed="1"/>
-    <w:lsdException w:name="List Continue 4" w:semiHidden="1" w:unhideWhenUsed="1"/>
-    <w:lsdException w:name="List Continue 5" w:semiHidden="1" w:unhideWhenUsed="1"/>
-    <w:lsdException w:name="Message Header" w:semiHidden="1" w:unhideWhenUsed="1"/>
-    <w:lsdException w:name="Subtitle" w:uiPriority="11" w:qFormat="1"/>
-    <w:lsdException w:name="Salutation" w:semiHidden="1" w:unhideWhenUsed="1"/>
-    <w:lsdException w:name="Date" w:semiHidden="1" w:unhideWhenUsed="1"/>
-    <w:lsdException w:name="Body Text First Indent" w:semiHidden="1" w:unhideWhenUsed="1"/>
-    <w:lsdException w:name="Body Text First Indent 2" w:semiHidden="1" w:unhideWhenUsed="1"/>
-    <w:lsdException w:name="Note Heading" w:semiHidden="1" w:unhideWhenUsed="1"/>
-    <w:lsdException w:name="Body Text 2" w:semiHidden="1" w:unhideWhenUsed="1"/>
-    <w:lsdException w:name="Body Text 3" w:semiHidden="1" w:unhideWhenUsed="1"/>
-    <w:lsdException w:name="Body Text Indent 2" w:semiHidden="1" w:unhideWhenUsed="1"/>
-    <w:lsdException w:name="Body Text Indent 3" w:semiHidden="1" w:unhideWhenUsed="1"/>
-    <w:lsdException w:name="Block Text" w:semiHidden="1" w:unhideWhenUsed="1"/>
-    <w:lsdException w:name="Hyperlink" w:semiHidden="1" w:unhideWhenUsed="1"/>
-    <w:lsdException w:name="FollowedHyperlink" w:semiHidden="1" w:unhideWhenUsed="1"/>
-    <w:lsdException w:name="Strong" w:uiPriority="22" w:qFormat="1"/>
-    <w:lsdException w:name="Emphasis" w:uiPriority="20" w:qFormat="1"/>
-    <w:lsdException w:name="Document Map" w:semiHidden="1" w:unhideWhenUsed="1"/>
-    <w:lsdException w:name="Plain Text" w:semiHidden="1" w:unhideWhenUsed="1"/>
-    <w:lsdException w:name="E-mail Signature" w:semiHidden="1" w:unhideWhenUsed="1"/>
-    <w:lsdException w:name="HTML Top of Form" w:semiHidden="1" w:unhideWhenUsed="1"/>
-    <w:lsdException w:name="HTML Bottom of Form" w:semiHidden="1" w:unhideWhenUsed="1"/>
-    <w:lsdException w:name="Normal (Web)" w:semiHidden="1" w:unhideWhenUsed="1"/>
-    <w:lsdException w:name="HTML Acronym" w:semiHidden="1" w:unhideWhenUsed="1"/>
-    <w:lsdException w:name="HTML Address" w:semiHidden="1" w:unhideWhenUsed="1"/>
-    <w:lsdException w:name="HTML Cite" w:semiHidden="1" w:unhideWhenUsed="1"/>
-    <w:lsdException w:name="HTML Code" w:semiHidden="1" w:unhideWhenUsed="1"/>
-    <w:lsdException w:name="HTML Definition" w:semiHidden="1" w:unhideWhenUsed="1"/>
-    <w:lsdException w:name="HTML Keyboard" w:semiHidden="1" w:unhideWhenUsed="1"/>
-    <w:lsdException w:name="HTML Preformatted" w:semiHidden="1" w:unhideWhenUsed="1"/>
-    <w:lsdException w:name="HTML Sample" w:semiHidden="1" w:unhideWhenUsed="1"/>
-    <w:lsdException w:name="HTML Typewriter" w:semiHidden="1" w:unhideWhenUsed="1"/>
-    <w:lsdException w:name="HTML Variable" w:semiHidden="1" w:unhideWhenUsed="1"/>
-    <w:lsdException w:name="Normal Table" w:semiHidden="1" w:unhideWhenUsed="1"/>
-    <w:lsdException w:name="annotation subject" w:semiHidden="1" w:unhideWhenUsed="1"/>
-    <w:lsdException w:name="No List" w:semiHidden="1" w:unhideWhenUsed="1"/>
-    <w:lsdException w:name="Outline List 1" w:semiHidden="1" w:unhideWhenUsed="1"/>
-    <w:lsdException w:name="Outline List 2" w:semiHidden="1" w:unhideWhenUsed="1"/>
-    <w:lsdException w:name="Outline List 3" w:semiHidden="1" w:unhideWhenUsed="1"/>
-    <w:lsdException w:name="Table Simple 1" w:semiHidden="1" w:unhideWhenUsed="1"/>
-    <w:lsdException w:name="Table Simple 2" w:semiHidden="1" w:unhideWhenUsed="1"/>
-    <w:lsdException w:name="Table Simple 3" w:semiHidden="1" w:unhideWhenUsed="1"/>
-    <w:lsdException w:name="Table Classic 1" w:semiHidden="1" w:unhideWhenUsed="1"/>
-    <w:lsdException w:name="Table Classic 2" w:semiHidden="1" w:unhideWhenUsed="1"/>
-    <w:lsdException w:name="Table Classic 3" w:semiHidden="1" w:unhideWhenUsed="1"/>
-    <w:lsdException w:name="Table Classic 4" w:semiHidden="1" w:unhideWhenUsed="1"/>
-    <w:lsdException w:name="Table Colorful 1" w:semiHidden="1" w:unhideWhenUsed="1"/>
-    <w:lsdException w:name="Table Colorful 2" w:semiHidden="1" w:unhideWhenUsed="1"/>
-    <w:lsdException w:name="Table Colorful 3" w:semiHidden="1" w:unhideWhenUsed="1"/>
-    <w:lsdException w:name="Table Columns 1" w:semiHidden="1" w:unhideWhenUsed="1"/>
-    <w:lsdException w:name="Table Columns 2" w:semiHidden="1" w:unhideWhenUsed="1"/>
-    <w:lsdException w:name="Table Columns 3" w:semiHidden="1" w:unhideWhenUsed="1"/>
-    <w:lsdException w:name="Table Columns 4" w:semiHidden="1" w:unhideWhenUsed="1"/>
-    <w:lsdException w:name="Table Columns 5" w:semiHidden="1" w:unhideWhenUsed="1"/>
-    <w:lsdException w:name="Table Grid 1" w:semiHidden="1" w:unhideWhenUsed="1"/>
-    <w:lsdException w:name="Table Grid 2" w:semiHidden="1" w:unhideWhenUsed="1"/>
-    <w:lsdException w:name="Table Grid 3" w:semiHidden="1" w:unhideWhenUsed="1"/>
-    <w:lsdException w:name="Table Grid 4" w:semiHidden="1" w:unhideWhenUsed="1"/>
-    <w:lsdException w:name="Table Grid 5" w:semiHidden="1" w:unhideWhenUsed="1"/>
-    <w:lsdException w:name="Table Grid 6" w:semiHidden="1" w:unhideWhenUsed="1"/>
-    <w:lsdException w:name="Table Grid 7" w:semiHidden="1" w:unhideWhenUsed="1"/>
-    <w:lsdException w:name="Table Grid 8" w:semiHidden="1" w:unhideWhenUsed="1"/>
-    <w:lsdException w:name="Table List 1" w:semiHidden="1" w:unhideWhenUsed="1"/>
-    <w:lsdException w:name="Table List 2" w:semiHidden="1" w:unhideWhenUsed="1"/>
-    <w:lsdException w:name="Table List 3" w:semiHidden="1" w:unhideWhenUsed="1"/>
-    <w:lsdException w:name="Table List 4" w:semiHidden="1" w:unhideWhenUsed="1"/>
-    <w:lsdException w:name="Table List 5" w:semiHidden="1" w:unhideWhenUsed="1"/>
-    <w:lsdException w:name="Table List 6" w:semiHidden="1" w:unhideWhenUsed="1"/>
-    <w:lsdException w:name="Table List 7" w:semiHidden="1" w:unhideWhenUsed="1"/>
-    <w:lsdException w:name="Table List 8" w:semiHidden="1" w:unhideWhenUsed="1"/>
-    <w:lsdException w:name="Table 3D effects 1" w:semiHidden="1" w:unhideWhenUsed="1"/>
-    <w:lsdException w:name="Table 3D effects 2" w:semiHidden="1" w:unhideWhenUsed="1"/>
-    <w:lsdException w:name="Table 3D effects 3" w:semiHidden="1" w:unhideWhenUsed="1"/>
-    <w:lsdException w:name="Table Contemporary" w:semiHidden="1" w:unhideWhenUsed="1"/>
-    <w:lsdException w:name="Table Elegant" w:semiHidden="1" w:unhideWhenUsed="1"/>
-    <w:lsdException w:name="Table Professional" w:semiHidden="1" w:unhideWhenUsed="1"/>
-    <w:lsdException w:name="Table Subtle 1" w:semiHidden="1" w:unhideWhenUsed="1"/>
-    <w:lsdException w:name="Table Subtle 2" w:semiHidden="1" w:unhideWhenUsed="1"/>
-    <w:lsdException w:name="Table Web 1" w:semiHidden="1" w:unhideWhenUsed="1"/>
-    <w:lsdException w:name="Table Web 2" w:semiHidden="1" w:unhideWhenUsed="1"/>
-    <w:lsdException w:name="Table Web 3" w:semiHidden="1" w:unhideWhenUsed="1"/>
-    <w:lsdException w:name="Balloon Text" w:semiHidden="1" w:unhideWhenUsed="1"/>
-    <w:lsdException w:name="Table Grid" w:uiPriority="39"/>
-    <w:lsdException w:name="Table Theme" w:semiHidden="1" w:unhideWhenUsed="1"/>
-    <w:lsdException w:name="Placeholder Text" w:semiHidden="1"/>
-    <w:lsdException w:name="No Spacing" w:uiPriority="1" w:qFormat="1"/>
-    <w:lsdException w:name="Light Shading" w:uiPriority="60"/>
-    <w:lsdException w:name="Light List" w:uiPriority="61"/>
-    <w:lsdException w:name="Light Grid" w:uiPriority="62"/>
-    <w:lsdException w:name="Medium Shading 1" w:uiPriority="63"/>
-    <w:lsdException w:name="Medium Shading 2" w:uiPriority="64"/>
-    <w:lsdException w:name="Medium List 1" w:uiPriority="65"/>
-    <w:lsdException w:name="Medium List 2" w:uiPriority="66"/>
-    <w:lsdException w:name="Medium Grid 1" w:uiPriority="67"/>
-    <w:lsdException w:name="Medium Grid 2" w:uiPriority="68"/>
-    <w:lsdException w:name="Medium Grid 3" w:uiPriority="69"/>
-    <w:lsdException w:name="Dark List" w:uiPriority="70"/>
-    <w:lsdException w:name="Colorful Shading" w:uiPriority="71"/>
-    <w:lsdException w:name="Colorful List" w:uiPriority="72"/>
-    <w:lsdException w:name="Colorful Grid" w:uiPriority="73"/>
-    <w:lsdException w:name="Light Shading Accent 1" w:uiPriority="60"/>
-    <w:lsdException w:name="Light List Accent 1" w:uiPriority="61"/>
-    <w:lsdException w:name="Light Grid Accent 1" w:uiPriority="62"/>
-    <w:lsdException w:name="Medium Shading 1 Accent 1" w:uiPriority="63"/>
-    <w:lsdException w:name="Medium Shading 2 Accent 1" w:uiPriority="64"/>
-    <w:lsdException w:name="Medium List 1 Accent 1" w:uiPriority="65"/>
-    <w:lsdException w:name="Revision" w:semiHidden="1"/>
-    <w:lsdException w:name="List Paragraph" w:uiPriority="34" w:qFormat="1"/>
-    <w:lsdException w:name="Quote" w:uiPriority="29" w:qFormat="1"/>
-    <w:lsdException w:name="Intense Quote" w:uiPriority="30" w:qFormat="1"/>
-    <w:lsdException w:name="Medium List 2 Accent 1" w:uiPriority="66"/>
-    <w:lsdException w:name="Medium Grid 1 Accent 1" w:uiPriority="67"/>
-    <w:lsdException w:name="Medium Grid 2 Accent 1" w:uiPriority="68"/>
-    <w:lsdException w:name="Medium Grid 3 Accent 1" w:uiPriority="69"/>
-    <w:lsdException w:name="Dark List Accent 1" w:uiPriority="70"/>
-    <w:lsdException w:name="Colorful Shading Accent 1" w:uiPriority="71"/>
-    <w:lsdException w:name="Colorful List Accent 1" w:uiPriority="72"/>
-    <w:lsdException w:name="Colorful Grid Accent 1" w:uiPriority="73"/>
-    <w:lsdException w:name="Light Shading Accent 2" w:uiPriority="60"/>
-    <w:lsdException w:name="Light List Accent 2" w:uiPriority="61"/>
-    <w:lsdException w:name="Light Grid Accent 2" w:uiPriority="62"/>
-    <w:lsdException w:name="Medium Shading 1 Accent 2" w:uiPriority="63"/>
-    <w:lsdException w:name="Medium Shading 2 Accent 2" w:uiPriority="64"/>
-    <w:lsdException w:name="Medium List 1 Accent 2" w:uiPriority="65"/>
-    <w:lsdException w:name="Medium List 2 Accent 2" w:uiPriority="66"/>
-    <w:lsdException w:name="Medium Grid 1 Accent 2" w:uiPriority="67"/>
-    <w:lsdException w:name="Medium Grid 2 Accent 2" w:uiPriority="68"/>
-    <w:lsdException w:name="Medium Grid 3 Accent 2" w:uiPriority="69"/>
-    <w:lsdException w:name="Dark List Accent 2" w:uiPriority="70"/>
-    <w:lsdException w:name="Colorful Shading Accent 2" w:uiPriority="71"/>
-    <w:lsdException w:name="Colorful List Accent 2" w:uiPriority="72"/>
-    <w:lsdException w:name="Colorful Grid Accent 2" w:uiPriority="73"/>
-    <w:lsdException w:name="Light Shading Accent 3" w:uiPriority="60"/>
-    <w:lsdException w:name="Light List Accent 3" w:uiPriority="61"/>
-    <w:lsdException w:name="Light Grid Accent 3" w:uiPriority="62"/>
-    <w:lsdException w:name="Medium Shading 1 Accent 3" w:uiPriority="63"/>
-    <w:lsdException w:name="Medium Shading 2 Accent 3" w:uiPriority="64"/>
-    <w:lsdException w:name="Medium List 1 Accent 3" w:uiPriority="65"/>
-    <w:lsdException w:name="Medium List 2 Accent 3" w:uiPriority="66"/>
-    <w:lsdException w:name="Medium Grid 1 Accent 3" w:uiPriority="67"/>
-    <w:lsdException w:name="Medium Grid 2 Accent 3" w:uiPriority="68"/>
-    <w:lsdException w:name="Medium Grid 3 Accent 3" w:uiPriority="69"/>
-    <w:lsdException w:name="Dark List Accent 3" w:uiPriority="70"/>
-    <w:lsdException w:name="Colorful Shading Accent 3" w:uiPriority="71"/>
-    <w:lsdException w:name="Colorful List Accent 3" w:uiPriority="72"/>
-    <w:lsdException w:name="Colorful Grid Accent 3" w:uiPriority="73"/>
-    <w:lsdException w:name="Light Shading Accent 4" w:uiPriority="60"/>
-    <w:lsdException w:name="Light List Accent 4" w:uiPriority="61"/>
-    <w:lsdException w:name="Light Grid Accent 4" w:uiPriority="62"/>
-    <w:lsdException w:name="Medium Shading 1 Accent 4" w:uiPriority="63"/>
-    <w:lsdException w:name="Medium Shading 2 Accent 4" w:uiPriority="64"/>
-    <w:lsdException w:name="Medium List 1 Accent 4" w:uiPriority="65"/>
-    <w:lsdException w:name="Medium List 2 Accent 4" w:uiPriority="66"/>
-    <w:lsdException w:name="Medium Grid 1 Accent 4" w:uiPriority="67"/>
-    <w:lsdException w:name="Medium Grid 2 Accent 4" w:uiPriority="68"/>
-    <w:lsdException w:name="Medium Grid 3 Accent 4" w:uiPriority="69"/>
-    <w:lsdException w:name="Dark List Accent 4" w:uiPriority="70"/>
-    <w:lsdException w:name="Colorful Shading Accent 4" w:uiPriority="71"/>
-    <w:lsdException w:name="Colorful List Accent 4" w:uiPriority="72"/>
-    <w:lsdException w:name="Colorful Grid Accent 4" w:uiPriority="73"/>
-    <w:lsdException w:name="Light Shading Accent 5" w:uiPriority="60"/>
-    <w:lsdException w:name="Light List Accent 5" w:uiPriority="61"/>
-    <w:lsdException w:name="Light Grid Accent 5" w:uiPriority="62"/>
-    <w:lsdException w:name="Medium Shading 1 Accent 5" w:uiPriority="63"/>
-    <w:lsdException w:name="Medium Shading 2 Accent 5" w:uiPriority="64"/>
-    <w:lsdException w:name="Medium List 1 Accent 5" w:uiPriority="65"/>
-    <w:lsdException w:name="Medium List 2 Accent 5" w:uiPriority="66"/>
-    <w:lsdException w:name="Medium Grid 1 Accent 5" w:uiPriority="67"/>
-    <w:lsdException w:name="Medium Grid 2 Accent 5" w:uiPriority="68"/>
-    <w:lsdException w:name="Medium Grid 3 Accent 5" w:uiPriority="69"/>
-    <w:lsdException w:name="Dark List Accent 5" w:uiPriority="70"/>
-    <w:lsdException w:name="Colorful Shading Accent 5" w:uiPriority="71"/>
-    <w:lsdException w:name="Colorful List Accent 5" w:uiPriority="72"/>
-    <w:lsdException w:name="Colorful Grid Accent 5" w:uiPriority="73"/>
-    <w:lsdException w:name="Light Shading Accent 6" w:uiPriority="60"/>
-    <w:lsdException w:name="Light List Accent 6" w:uiPriority="61"/>
-    <w:lsdException w:name="Light Grid Accent 6" w:uiPriority="62"/>
-    <w:lsdException w:name="Medium Shading 1 Accent 6" w:uiPriority="63"/>
-    <w:lsdException w:name="Medium Shading 2 Accent 6" w:uiPriority="64"/>
-    <w:lsdException w:name="Medium List 1 Accent 6" w:uiPriority="65"/>
-    <w:lsdException w:name="Medium List 2 Accent 6" w:uiPriority="66"/>
-    <w:lsdException w:name="Medium Grid 1 Accent 6" w:uiPriority="67"/>
-    <w:lsdException w:name="Medium Grid 2 Accent 6" w:uiPriority="68"/>
-    <w:lsdException w:name="Medium Grid 3 Accent 6" w:uiPriority="69"/>
-    <w:lsdException w:name="Dark List Accent 6" w:uiPriority="70"/>
-    <w:lsdException w:name="Colorful Shading Accent 6" w:uiPriority="71"/>
-    <w:lsdException w:name="Colorful List Accent 6" w:uiPriority="72"/>
-    <w:lsdException w:name="Colorful Grid Accent 6" w:uiPriority="73"/>
-    <w:lsdException w:name="Subtle Emphasis" w:uiPriority="19" w:qFormat="1"/>
-    <w:lsdException w:name="Intense Emphasis" w:uiPriority="21" w:qFormat="1"/>
-    <w:lsdException w:name="Subtle Reference" w:uiPriority="31" w:qFormat="1"/>
-    <w:lsdException w:name="Intense Reference" w:uiPriority="32" w:qFormat="1"/>
-    <w:lsdException w:name="Book Title" w:uiPriority="33" w:qFormat="1"/>
-    <w:lsdException w:name="Bibliography" w:semiHidden="1" w:uiPriority="37" w:unhideWhenUsed="1"/>
-    <w:lsdException w:name="TOC Heading" w:semiHidden="1" w:uiPriority="39" w:unhideWhenUsed="1" w:qFormat="1"/>
-    <w:lsdException w:name="Plain Table 1" w:uiPriority="41"/>
-    <w:lsdException w:name="Plain Table 2" w:uiPriority="42"/>
-    <w:lsdException w:name="Plain Table 3" w:uiPriority="43"/>
-    <w:lsdException w:name="Plain Table 4" w:uiPriority="44"/>
-    <w:lsdException w:name="Plain Table 5" w:uiPriority="45"/>
-    <w:lsdException w:name="Grid Table Light" w:uiPriority="40"/>
-    <w:lsdException w:name="Grid Table 1 Light" w:uiPriority="46"/>
-    <w:lsdException w:name="Grid Table 2" w:uiPriority="47"/>
-    <w:lsdException w:name="Grid Table 3" w:uiPriority="48"/>
-    <w:lsdException w:name="Grid Table 4" w:uiPriority="49"/>
-    <w:lsdException w:name="Grid Table 5 Dark" w:uiPriority="50"/>
-    <w:lsdException w:name="Grid Table 6 Colorful" w:uiPriority="51"/>
-    <w:lsdException w:name="Grid Table 7 Colorful" w:uiPriority="52"/>
-    <w:lsdException w:name="Grid Table 1 Light Accent 1" w:uiPriority="46"/>
-    <w:lsdException w:name="Grid Table 2 Accent 1" w:uiPriority="47"/>
-    <w:lsdException w:name="Grid Table 3 Accent 1" w:uiPriority="48"/>
-    <w:lsdException w:name="Grid Table 4 Accent 1" w:uiPriority="49"/>
-    <w:lsdException w:name="Grid Table 5 Dark Accent 1" w:uiPriority="50"/>
-    <w:lsdException w:name="Grid Table 6 Colorful Accent 1" w:uiPriority="51"/>
-    <w:lsdException w:name="Grid Table 7 Colorful Accent 1" w:uiPriority="52"/>
-    <w:lsdException w:name="Grid Table 1 Light Accent 2" w:uiPriority="46"/>
-    <w:lsdException w:name="Grid Table 2 Accent 2" w:uiPriority="47"/>
-    <w:lsdException w:name="Grid Table 3 Accent 2" w:uiPriority="48"/>
-    <w:lsdException w:name="Grid Table 4 Accent 2" w:uiPriority="49"/>
-    <w:lsdException w:name="Grid Table 5 Dark Accent 2" w:uiPriority="50"/>
-    <w:lsdException w:name="Grid Table 6 Colorful Accent 2" w:uiPriority="51"/>
-    <w:lsdException w:name="Grid Table 7 Colorful Accent 2" w:uiPriority="52"/>
-    <w:lsdException w:name="Grid Table 1 Light Accent 3" w:uiPriority="46"/>
-    <w:lsdException w:name="Grid Table 2 Accent 3" w:uiPriority="47"/>
-    <w:lsdException w:name="Grid Table 3 Accent 3" w:uiPriority="48"/>
-    <w:lsdException w:name="Grid Table 4 Accent 3" w:uiPriority="49"/>
-    <w:lsdException w:name="Grid Table 5 Dark Accent 3" w:uiPriority="50"/>
-    <w:lsdException w:name="Grid Table 6 Colorful Accent 3" w:uiPriority="51"/>
-    <w:lsdException w:name="Grid Table 7 Colorful Accent 3" w:uiPriority="52"/>
-    <w:lsdException w:name="Grid Table 1 Light Accent 4" w:uiPriority="46"/>
-    <w:lsdException w:name="Grid Table 2 Accent 4" w:uiPriority="47"/>
-    <w:lsdException w:name="Grid Table 3 Accent 4" w:uiPriority="48"/>
-    <w:lsdException w:name="Grid Table 4 Accent 4" w:uiPriority="49"/>
-    <w:lsdException w:name="Grid Table 5 Dark Accent 4" w:uiPriority="50"/>
-    <w:lsdException w:name="Grid Table 6 Colorful Accent 4" w:uiPriority="51"/>
-    <w:lsdException w:name="Grid Table 7 Colorful Accent 4" w:uiPriority="52"/>
-    <w:lsdException w:name="Grid Table 1 Light Accent 5" w:uiPriority="46"/>
-    <w:lsdException w:name="Grid Table 2 Accent 5" w:uiPriority="47"/>
-    <w:lsdException w:name="Grid Table 3 Accent 5" w:uiPriority="48"/>
-    <w:lsdException w:name="Grid Table 4 Accent 5" w:uiPriority="49"/>
-    <w:lsdException w:name="Grid Table 5 Dark Accent 5" w:uiPriority="50"/>
-    <w:lsdException w:name="Grid Table 6 Colorful Accent 5" w:uiPriority="51"/>
-    <w:lsdException w:name="Grid Table 7 Colorful Accent 5" w:uiPriority="52"/>
-    <w:lsdException w:name="Grid Table 1 Light Accent 6" w:uiPriority="46"/>
-    <w:lsdException w:name="Grid Table 2 Accent 6" w:uiPriority="47"/>
-    <w:lsdException w:name="Grid Table 3 Accent 6" w:uiPriority="48"/>
-    <w:lsdException w:name="Grid Table 4 Accent 6" w:uiPriority="49"/>
-    <w:lsdException w:name="Grid Table 5 Dark Accent 6" w:uiPriority="50"/>
-    <w:lsdException w:name="Grid Table 6 Colorful Accent 6" w:uiPriority="51"/>
-    <w:lsdException w:name="Grid Table 7 Colorful Accent 6" w:uiPriority="52"/>
-    <w:lsdException w:name="List Table 1 Light" w:uiPriority="46"/>
-    <w:lsdException w:name="List Table 2" w:uiPriority="47"/>
-    <w:lsdException w:name="List Table 3" w:uiPriority="48"/>
-    <w:lsdException w:name="List Table 4" w:uiPriority="49"/>
-    <w:lsdException w:name="List Table 5 Dark" w:uiPriority="50"/>
-    <w:lsdException w:name="List Table 6 Colorful" w:uiPriority="51"/>
-    <w:lsdException w:name="List Table 7 Colorful" w:uiPriority="52"/>
-    <w:lsdException w:name="List Table 1 Light Accent 1" w:uiPriority="46"/>
-    <w:lsdException w:name="List Table 2 Accent 1" w:uiPriority="47"/>
-    <w:lsdException w:name="List Table 3 Accent 1" w:uiPriority="48"/>
-    <w:lsdException w:name="List Table 4 Accent 1" w:uiPriority="49"/>
-    <w:lsdException w:name="List Table 5 Dark Accent 1" w:uiPriority="50"/>
-    <w:lsdException w:name="List Table 6 Colorful Accent 1" w:uiPriority="51"/>
-    <w:lsdException w:name="List Table 7 Colorful Accent 1" w:uiPriority="52"/>
-    <w:lsdException w:name="List Table 1 Light Accent 2" w:uiPriority="46"/>
-    <w:lsdException w:name="List Table 2 Accent 2" w:uiPriority="47"/>
-    <w:lsdException w:name="List Table 3 Accent 2" w:uiPriority="48"/>
-    <w:lsdException w:name="List Table 4 Accent 2" w:uiPriority="49"/>
-    <w:lsdException w:name="List Table 5 Dark Accent 2" w:uiPriority="50"/>
-    <w:lsdException w:name="List Table 6 Colorful Accent 2" w:uiPriority="51"/>
-    <w:lsdException w:name="List Table 7 Colorful Accent 2" w:uiPriority="52"/>
-    <w:lsdException w:name="List Table 1 Light Accent 3" w:uiPriority="46"/>
-    <w:lsdException w:name="List Table 2 Accent 3" w:uiPriority="47"/>
-    <w:lsdException w:name="List Table 3 Accent 3" w:uiPriority="48"/>
-    <w:lsdException w:name="List Table 4 Accent 3" w:uiPriority="49"/>
-    <w:lsdException w:name="List Table 5 Dark Accent 3" w:uiPriority="50"/>
-    <w:lsdException w:name="List Table 6 Colorful Accent 3" w:uiPriority="51"/>
-    <w:lsdException w:name="List Table 7 Colorful Accent 3" w:uiPriority="52"/>
-    <w:lsdException w:name="List Table 1 Light Accent 4" w:uiPriority="46"/>
-    <w:lsdException w:name="List Table 2 Accent 4" w:uiPriority="47"/>
-    <w:lsdException w:name="List Table 3 Accent 4" w:uiPriority="48"/>
-    <w:lsdException w:name="List Table 4 Accent 4" w:uiPriority="49"/>
-    <w:lsdException w:name="List Table 5 Dark Accent 4" w:uiPriority="50"/>
-    <w:lsdException w:name="List Table 6 Colorful Accent 4" w:uiPriority="51"/>
-    <w:lsdException w:name="List Table 7 Colorful Accent 4" w:uiPriority="52"/>
-    <w:lsdException w:name="List Table 1 Light Accent 5" w:uiPriority="46"/>
-    <w:lsdException w:name="List Table 2 Accent 5" w:uiPriority="47"/>
-    <w:lsdException w:name="List Table 3 Accent 5" w:uiPriority="48"/>
-    <w:lsdException w:name="List Table 4 Accent 5" w:uiPriority="49"/>
-    <w:lsdException w:name="List Table 5 Dark Accent 5" w:uiPriority="50"/>
-    <w:lsdException w:name="List Table 6 Colorful Accent 5" w:uiPriority="51"/>
-    <w:lsdException w:name="List Table 7 Colorful Accent 5" w:uiPriority="52"/>
-    <w:lsdException w:name="List Table 1 Light Accent 6" w:uiPriority="46"/>
-    <w:lsdException w:name="List Table 2 Accent 6" w:uiPriority="47"/>
-    <w:lsdException w:name="List Table 3 Accent 6" w:uiPriority="48"/>
-    <w:lsdException w:name="List Table 4 Accent 6" w:uiPriority="49"/>
-    <w:lsdException w:name="List Table 5 Dark Accent 6" w:uiPriority="50"/>
-    <w:lsdException w:name="List Table 6 Colorful Accent 6" w:uiPriority="51"/>
-    <w:lsdException w:name="List Table 7 Colorful Accent 6" w:uiPriority="52"/>
-  </w:latentStyles>
-  <w:style w:type="paragraph" w:default="1" w:styleId="Normal">
-    <w:name w:val="Normal"/>
+  <w:style w:type="paragraph" w:styleId="Prrafodelista">
+    <w:name w:val="List Paragraph"/>
+    <w:basedOn w:val="Normal"/>
+    <w:uiPriority w:val="34"/>
     <w:qFormat/>
-  </w:style>
-  <w:style w:type="character" w:default="1" w:styleId="Fuentedeprrafopredeter">
-    <w:name w:val="Default Paragraph Font"/>
-    <w:uiPriority w:val="1"/>
-    <w:semiHidden/>
-    <w:unhideWhenUsed/>
-  </w:style>
-  <w:style w:type="table" w:default="1" w:styleId="Tablanormal">
-    <w:name w:val="Normal Table"/>
-    <w:uiPriority w:val="99"/>
-    <w:semiHidden/>
-    <w:unhideWhenUsed/>
-    <w:tblPr>
-      <w:tblInd w:w="0" w:type="dxa"/>
-      <w:tblCellMar>
-        <w:top w:w="0" w:type="dxa"/>
-        <w:left w:w="108" w:type="dxa"/>
-        <w:bottom w:w="0" w:type="dxa"/>
-        <w:right w:w="108" w:type="dxa"/>
-      </w:tblCellMar>
-    </w:tblPr>
-  </w:style>
-  <w:style w:type="numbering" w:default="1" w:styleId="Sinlista">
-    <w:name w:val="No List"/>
-    <w:uiPriority w:val="99"/>
-    <w:semiHidden/>
-    <w:unhideWhenUsed/>
-  </w:style>
-  <w:style w:type="paragraph" w:customStyle="1" w:styleId="CBB5FBA88AFE4B1CB6AFE42A05D1CF63">
-    <w:name w:val="CBB5FBA88AFE4B1CB6AFE42A05D1CF63"/>
-    <w:rsid w:val="00654723"/>
-  </w:style>
-  <w:style w:type="paragraph" w:customStyle="1" w:styleId="343DF63ACB9347A68C2010FBB27AD3B1">
-    <w:name w:val="343DF63ACB9347A68C2010FBB27AD3B1"/>
-    <w:rsid w:val="00654723"/>
+    <w:rsid w:val="008917BF"/>
+    <w:pPr>
+      <w:ind w:left="720"/>
+      <w:contextualSpacing/>
+    </w:pPr>
   </w:style>
 </w:styles>
-</file>
-
-<file path=word/glossary/webSettings.xml><?xml version="1.0" encoding="utf-8"?>
-<w:webSettings xmlns:mc="http://schemas.openxmlformats.org/markup-compatibility/2006" xmlns:r="http://schemas.openxmlformats.org/officeDocument/2006/relationships" xmlns:w="http://schemas.openxmlformats.org/wordprocessingml/2006/main" xmlns:w14="http://schemas.microsoft.com/office/word/2010/wordml" xmlns:w15="http://schemas.microsoft.com/office/word/2012/wordml" mc:Ignorable="w14 w15">
-  <w:optimizeForBrowser/>
-  <w:allowPNG/>
-</w:webSettings>
 </file>
 
 <file path=word/theme/theme1.xml><?xml version="1.0" encoding="utf-8"?>
@@ -2945,7 +4935,7 @@
 </file>
 
 <file path=customXml/itemProps1.xml><?xml version="1.0" encoding="utf-8"?>
-<ds:datastoreItem xmlns:ds="http://schemas.openxmlformats.org/officeDocument/2006/customXml" ds:itemID="{0881D0D0-A8FE-4155-9779-FAC48CE9BA93}">
+<ds:datastoreItem xmlns:ds="http://schemas.openxmlformats.org/officeDocument/2006/customXml" ds:itemID="{EB6B44CF-857F-43A2-BEFC-02F79C203AB4}">
   <ds:schemaRefs>
     <ds:schemaRef ds:uri="http://schemas.openxmlformats.org/officeDocument/2006/bibliography"/>
   </ds:schemaRefs>

</xml_diff>